<commit_message>
add all text 11.21
</commit_message>
<xml_diff>
--- a/text/develop_and_description.docx
+++ b/text/develop_and_description.docx
@@ -6,13 +6,9 @@
       <w:pPr>
         <w:pStyle w:val="Heading1"/>
       </w:pPr>
-      <w:r>
-        <w:t>Розробк</w:t>
-      </w:r>
       <w:bookmarkStart w:id="0" w:name="_GoBack"/>
-      <w:bookmarkEnd w:id="0"/>
-      <w:r>
-        <w:t>а та опис експериментальної установки</w:t>
+      <w:r>
+        <w:t>Розробка та опис експериментальної установки</w:t>
       </w:r>
     </w:p>
     <w:p>
@@ -26,6 +22,7 @@
           <w:highlight w:val="green"/>
         </w:rPr>
       </w:pPr>
+      <w:proofErr w:type="spellStart"/>
       <w:r>
         <w:rPr>
           <w:rFonts w:cs="Times New Roman"/>
@@ -33,15 +30,101 @@
           <w:highlight w:val="green"/>
           <w:lang w:val="en-US"/>
         </w:rPr>
-        <w:t xml:space="preserve">Однією із відомих </w:t>
-      </w:r>
+        <w:t>Однією</w:t>
+      </w:r>
+      <w:proofErr w:type="spellEnd"/>
       <w:r>
         <w:rPr>
           <w:rFonts w:cs="Times New Roman"/>
           <w:szCs w:val="28"/>
           <w:highlight w:val="green"/>
-        </w:rPr>
-        <w:t>світових виробників електроприводів є фірма Rexroth, яка є філіалом корпорації Bosсh і пропонує свої технічні рішення, які застосовуються в машинобудування, металургії, хімічні, харчовій промисловості, приладобудуванні, та різноманітних промислових установках. Основним напрямком роботи компанії є електропривод із точним позиціонуванням.</w:t>
+          <w:lang w:val="en-US"/>
+        </w:rPr>
+        <w:t xml:space="preserve"> </w:t>
+      </w:r>
+      <w:proofErr w:type="spellStart"/>
+      <w:r>
+        <w:rPr>
+          <w:rFonts w:cs="Times New Roman"/>
+          <w:szCs w:val="28"/>
+          <w:highlight w:val="green"/>
+          <w:lang w:val="en-US"/>
+        </w:rPr>
+        <w:t>із</w:t>
+      </w:r>
+      <w:proofErr w:type="spellEnd"/>
+      <w:r>
+        <w:rPr>
+          <w:rFonts w:cs="Times New Roman"/>
+          <w:szCs w:val="28"/>
+          <w:highlight w:val="green"/>
+          <w:lang w:val="en-US"/>
+        </w:rPr>
+        <w:t xml:space="preserve"> </w:t>
+      </w:r>
+      <w:proofErr w:type="spellStart"/>
+      <w:r>
+        <w:rPr>
+          <w:rFonts w:cs="Times New Roman"/>
+          <w:szCs w:val="28"/>
+          <w:highlight w:val="green"/>
+          <w:lang w:val="en-US"/>
+        </w:rPr>
+        <w:t>відомих</w:t>
+      </w:r>
+      <w:proofErr w:type="spellEnd"/>
+      <w:r>
+        <w:rPr>
+          <w:rFonts w:cs="Times New Roman"/>
+          <w:szCs w:val="28"/>
+          <w:highlight w:val="green"/>
+          <w:lang w:val="en-US"/>
+        </w:rPr>
+        <w:t xml:space="preserve"> </w:t>
+      </w:r>
+      <w:r>
+        <w:rPr>
+          <w:rFonts w:cs="Times New Roman"/>
+          <w:szCs w:val="28"/>
+          <w:highlight w:val="green"/>
+        </w:rPr>
+        <w:t xml:space="preserve">світових виробників електроприводів є фірма </w:t>
+      </w:r>
+      <w:proofErr w:type="spellStart"/>
+      <w:r>
+        <w:rPr>
+          <w:rFonts w:cs="Times New Roman"/>
+          <w:szCs w:val="28"/>
+          <w:highlight w:val="green"/>
+        </w:rPr>
+        <w:t>Rexroth</w:t>
+      </w:r>
+      <w:proofErr w:type="spellEnd"/>
+      <w:r>
+        <w:rPr>
+          <w:rFonts w:cs="Times New Roman"/>
+          <w:szCs w:val="28"/>
+          <w:highlight w:val="green"/>
+        </w:rPr>
+        <w:t xml:space="preserve">, яка є філіалом корпорації </w:t>
+      </w:r>
+      <w:proofErr w:type="spellStart"/>
+      <w:r>
+        <w:rPr>
+          <w:rFonts w:cs="Times New Roman"/>
+          <w:szCs w:val="28"/>
+          <w:highlight w:val="green"/>
+        </w:rPr>
+        <w:t>Bosсh</w:t>
+      </w:r>
+      <w:proofErr w:type="spellEnd"/>
+      <w:r>
+        <w:rPr>
+          <w:rFonts w:cs="Times New Roman"/>
+          <w:szCs w:val="28"/>
+          <w:highlight w:val="green"/>
+        </w:rPr>
+        <w:t xml:space="preserve"> і пропонує свої технічні рішення, які застосовуються в машинобудування, металургії, хімічні, харчовій промисловості, приладобудуванні, та різноманітних промислових установках. Основним напрямком роботи компанії є електропривод із точним позиціонуванням.</w:t>
       </w:r>
     </w:p>
     <w:p>
@@ -79,7 +162,43 @@
           <w:szCs w:val="28"/>
           <w:highlight w:val="green"/>
         </w:rPr>
-        <w:t>Структура сервоприводу Rexroth є характреною для електроприводів із ланкою постійного струму та автономним інвертором напруги (АІН).</w:t>
+        <w:t xml:space="preserve">Структура сервоприводу </w:t>
+      </w:r>
+      <w:proofErr w:type="spellStart"/>
+      <w:r>
+        <w:rPr>
+          <w:rFonts w:cs="Times New Roman"/>
+          <w:szCs w:val="28"/>
+          <w:highlight w:val="green"/>
+        </w:rPr>
+        <w:t>Rexroth</w:t>
+      </w:r>
+      <w:proofErr w:type="spellEnd"/>
+      <w:r>
+        <w:rPr>
+          <w:rFonts w:cs="Times New Roman"/>
+          <w:szCs w:val="28"/>
+          <w:highlight w:val="green"/>
+        </w:rPr>
+        <w:t xml:space="preserve"> є </w:t>
+      </w:r>
+      <w:proofErr w:type="spellStart"/>
+      <w:r>
+        <w:rPr>
+          <w:rFonts w:cs="Times New Roman"/>
+          <w:szCs w:val="28"/>
+          <w:highlight w:val="green"/>
+        </w:rPr>
+        <w:t>характреною</w:t>
+      </w:r>
+      <w:proofErr w:type="spellEnd"/>
+      <w:r>
+        <w:rPr>
+          <w:rFonts w:cs="Times New Roman"/>
+          <w:szCs w:val="28"/>
+          <w:highlight w:val="green"/>
+        </w:rPr>
+        <w:t xml:space="preserve"> для електроприводів із ланкою постійного струму та автономним інвертором напруги (АІН).</w:t>
       </w:r>
     </w:p>
     <w:p>
@@ -125,6 +244,7 @@
         </w:rPr>
         <w:tab/>
       </w:r>
+      <w:proofErr w:type="spellStart"/>
       <w:r>
         <w:rPr>
           <w:rFonts w:cs="Times New Roman"/>
@@ -132,7 +252,17 @@
           <w:highlight w:val="lightGray"/>
           <w:lang w:val="ru-RU"/>
         </w:rPr>
-        <w:t xml:space="preserve">Преваги </w:t>
+        <w:t>Преваги</w:t>
+      </w:r>
+      <w:proofErr w:type="spellEnd"/>
+      <w:r>
+        <w:rPr>
+          <w:rFonts w:cs="Times New Roman"/>
+          <w:szCs w:val="28"/>
+          <w:highlight w:val="lightGray"/>
+          <w:lang w:val="ru-RU"/>
+        </w:rPr>
+        <w:t xml:space="preserve"> </w:t>
       </w:r>
       <w:r>
         <w:rPr>
@@ -149,7 +279,87 @@
           <w:highlight w:val="lightGray"/>
           <w:lang w:val="en-US"/>
         </w:rPr>
-        <w:t xml:space="preserve"> в даному сервоприводі полягають в тому,</w:t>
+        <w:t xml:space="preserve"> в </w:t>
+      </w:r>
+      <w:proofErr w:type="spellStart"/>
+      <w:r>
+        <w:rPr>
+          <w:rFonts w:cs="Times New Roman"/>
+          <w:szCs w:val="28"/>
+          <w:highlight w:val="lightGray"/>
+          <w:lang w:val="en-US"/>
+        </w:rPr>
+        <w:t>даному</w:t>
+      </w:r>
+      <w:proofErr w:type="spellEnd"/>
+      <w:r>
+        <w:rPr>
+          <w:rFonts w:cs="Times New Roman"/>
+          <w:szCs w:val="28"/>
+          <w:highlight w:val="lightGray"/>
+          <w:lang w:val="en-US"/>
+        </w:rPr>
+        <w:t xml:space="preserve"> </w:t>
+      </w:r>
+      <w:proofErr w:type="spellStart"/>
+      <w:r>
+        <w:rPr>
+          <w:rFonts w:cs="Times New Roman"/>
+          <w:szCs w:val="28"/>
+          <w:highlight w:val="lightGray"/>
+          <w:lang w:val="en-US"/>
+        </w:rPr>
+        <w:t>сервоприводі</w:t>
+      </w:r>
+      <w:proofErr w:type="spellEnd"/>
+      <w:r>
+        <w:rPr>
+          <w:rFonts w:cs="Times New Roman"/>
+          <w:szCs w:val="28"/>
+          <w:highlight w:val="lightGray"/>
+          <w:lang w:val="en-US"/>
+        </w:rPr>
+        <w:t xml:space="preserve"> </w:t>
+      </w:r>
+      <w:proofErr w:type="spellStart"/>
+      <w:r>
+        <w:rPr>
+          <w:rFonts w:cs="Times New Roman"/>
+          <w:szCs w:val="28"/>
+          <w:highlight w:val="lightGray"/>
+          <w:lang w:val="en-US"/>
+        </w:rPr>
+        <w:t>полягають</w:t>
+      </w:r>
+      <w:proofErr w:type="spellEnd"/>
+      <w:r>
+        <w:rPr>
+          <w:rFonts w:cs="Times New Roman"/>
+          <w:szCs w:val="28"/>
+          <w:highlight w:val="lightGray"/>
+          <w:lang w:val="en-US"/>
+        </w:rPr>
+        <w:t xml:space="preserve"> в </w:t>
+      </w:r>
+      <w:proofErr w:type="spellStart"/>
+      <w:r>
+        <w:rPr>
+          <w:rFonts w:cs="Times New Roman"/>
+          <w:szCs w:val="28"/>
+          <w:highlight w:val="lightGray"/>
+          <w:lang w:val="en-US"/>
+        </w:rPr>
+        <w:t>тому</w:t>
+      </w:r>
+      <w:proofErr w:type="spellEnd"/>
+      <w:r>
+        <w:rPr>
+          <w:rFonts w:cs="Times New Roman"/>
+          <w:szCs w:val="28"/>
+          <w:highlight w:val="lightGray"/>
+          <w:lang w:val="en-US"/>
+        </w:rPr>
+        <w:t>,</w:t>
       </w:r>
       <w:r>
         <w:rPr>
@@ -177,7 +387,25 @@
           <w:highlight w:val="lightGray"/>
         </w:rPr>
         <w:tab/>
-        <w:t>Специфіка роботи регулятора швидкості у даному сервоприводі полягає в тому, що є можливість налаштовувати коефіцієнти ПІ-регулятора автоматично або  вручну, можна обробляти змішаний сигнал, регулятор має 4 фільтри другого порядку для фільтрації резонансних частот, фільтр нижніх частот 1-го порядку і фільтр середнього значення, параметри яких вільно налаштовуються а також виконується точна інтерполяція заданих значень регулятора положення.</w:t>
+        <w:t xml:space="preserve">Специфіка роботи регулятора швидкості у даному </w:t>
+      </w:r>
+      <w:proofErr w:type="spellStart"/>
+      <w:r>
+        <w:rPr>
+          <w:rFonts w:cs="Times New Roman"/>
+          <w:szCs w:val="28"/>
+          <w:highlight w:val="lightGray"/>
+        </w:rPr>
+        <w:t>сервоприводі</w:t>
+      </w:r>
+      <w:proofErr w:type="spellEnd"/>
+      <w:r>
+        <w:rPr>
+          <w:rFonts w:cs="Times New Roman"/>
+          <w:szCs w:val="28"/>
+          <w:highlight w:val="lightGray"/>
+        </w:rPr>
+        <w:t xml:space="preserve"> полягає в тому, що є можливість налаштовувати коефіцієнти ПІ-регулятора автоматично або  вручну, можна обробляти змішаний сигнал, регулятор має 4 фільтри другого порядку для фільтрації резонансних частот, фільтр нижніх частот 1-го порядку і фільтр середнього значення, параметри яких вільно налаштовуються а також виконується точна інтерполяція заданих значень регулятора положення.</w:t>
       </w:r>
     </w:p>
     <w:p>
@@ -195,7 +423,23 @@
           <w:rFonts w:cs="Times New Roman"/>
           <w:szCs w:val="28"/>
         </w:rPr>
-        <w:t xml:space="preserve">В ході роботи з обладнанням Rexroth використовується програмне забезпечення, яке включає ряд програм, серед яких варто виділити </w:t>
+        <w:t xml:space="preserve">В ході роботи з обладнанням </w:t>
+      </w:r>
+      <w:proofErr w:type="spellStart"/>
+      <w:r>
+        <w:rPr>
+          <w:rFonts w:cs="Times New Roman"/>
+          <w:szCs w:val="28"/>
+        </w:rPr>
+        <w:t>Rexroth</w:t>
+      </w:r>
+      <w:proofErr w:type="spellEnd"/>
+      <w:r>
+        <w:rPr>
+          <w:rFonts w:cs="Times New Roman"/>
+          <w:szCs w:val="28"/>
+        </w:rPr>
+        <w:t xml:space="preserve"> використовується програмне забезпечення, яке включає ряд програм, серед яких варто виділити </w:t>
       </w:r>
       <w:r>
         <w:rPr>
@@ -203,15 +447,9 @@
           <w:i/>
           <w:szCs w:val="28"/>
         </w:rPr>
-        <w:t xml:space="preserve"> IndraWorks</w:t>
-      </w:r>
-      <w:r>
-        <w:rPr>
-          <w:rFonts w:cs="Times New Roman"/>
-          <w:szCs w:val="28"/>
-        </w:rPr>
-        <w:t xml:space="preserve"> – середовище для побудови всіх систем керування та приводів Rexroth. Це середовище об’єднує в собі всі інструменти, необхідні для проектування, параметризації, обслуговування, візуалізації та діагностики. </w:t>
-      </w:r>
+        <w:t xml:space="preserve"> </w:t>
+      </w:r>
+      <w:proofErr w:type="spellStart"/>
       <w:r>
         <w:rPr>
           <w:rFonts w:cs="Times New Roman"/>
@@ -220,6 +458,40 @@
         </w:rPr>
         <w:t>IndraWorks</w:t>
       </w:r>
+      <w:proofErr w:type="spellEnd"/>
+      <w:r>
+        <w:rPr>
+          <w:rFonts w:cs="Times New Roman"/>
+          <w:szCs w:val="28"/>
+        </w:rPr>
+        <w:t xml:space="preserve"> – середовище для побудови всіх систем керування та приводів </w:t>
+      </w:r>
+      <w:proofErr w:type="spellStart"/>
+      <w:r>
+        <w:rPr>
+          <w:rFonts w:cs="Times New Roman"/>
+          <w:szCs w:val="28"/>
+        </w:rPr>
+        <w:t>Rexroth</w:t>
+      </w:r>
+      <w:proofErr w:type="spellEnd"/>
+      <w:r>
+        <w:rPr>
+          <w:rFonts w:cs="Times New Roman"/>
+          <w:szCs w:val="28"/>
+        </w:rPr>
+        <w:t xml:space="preserve">. Це середовище об’єднує в собі всі інструменти, необхідні для проектування, параметризації, обслуговування, візуалізації та діагностики. </w:t>
+      </w:r>
+      <w:proofErr w:type="spellStart"/>
+      <w:r>
+        <w:rPr>
+          <w:rFonts w:cs="Times New Roman"/>
+          <w:i/>
+          <w:szCs w:val="28"/>
+        </w:rPr>
+        <w:t>IndraWorks</w:t>
+      </w:r>
+      <w:proofErr w:type="spellEnd"/>
       <w:r>
         <w:rPr>
           <w:rFonts w:cs="Times New Roman"/>
@@ -245,6 +517,7 @@
         </w:rPr>
         <w:t xml:space="preserve">Використання даного програмного забезпечення дає можливість проводити діагностику обладнання, виявляти та виправляти недоліки налаштування а також помилки, що виникають в ході експлуатації. Візуалізація перехідних процесів здійснюється за допомогою програмного компоненту </w:t>
       </w:r>
+      <w:proofErr w:type="spellStart"/>
       <w:r>
         <w:rPr>
           <w:rFonts w:cs="Times New Roman"/>
@@ -253,6 +526,7 @@
         </w:rPr>
         <w:t>Oscilloscope</w:t>
       </w:r>
+      <w:proofErr w:type="spellEnd"/>
       <w:r>
         <w:rPr>
           <w:rFonts w:cs="Times New Roman"/>
@@ -284,7 +558,23 @@
           <w:szCs w:val="28"/>
         </w:rPr>
         <w:lastRenderedPageBreak/>
-        <w:t>Використовуючи функціональні блоки, що відповідають стандарту PLCOpen, функції привода вводяться в програму ПЛК.</w:t>
+        <w:t xml:space="preserve">Використовуючи функціональні блоки, що відповідають стандарту </w:t>
+      </w:r>
+      <w:proofErr w:type="spellStart"/>
+      <w:r>
+        <w:rPr>
+          <w:rFonts w:cs="Times New Roman"/>
+          <w:szCs w:val="28"/>
+        </w:rPr>
+        <w:t>PLCOpen</w:t>
+      </w:r>
+      <w:proofErr w:type="spellEnd"/>
+      <w:r>
+        <w:rPr>
+          <w:rFonts w:cs="Times New Roman"/>
+          <w:szCs w:val="28"/>
+        </w:rPr>
+        <w:t>, функції привода вводяться в програму ПЛК.</w:t>
       </w:r>
     </w:p>
     <w:p>
@@ -296,13 +586,41 @@
           <w:szCs w:val="28"/>
         </w:rPr>
       </w:pPr>
+      <w:proofErr w:type="spellStart"/>
       <w:r>
         <w:rPr>
           <w:szCs w:val="28"/>
           <w:highlight w:val="green"/>
           <w:lang w:val="ru-RU"/>
         </w:rPr>
-        <w:t xml:space="preserve">Інтеграція елктроприводу в </w:t>
+        <w:t>Інтеграція</w:t>
+      </w:r>
+      <w:proofErr w:type="spellEnd"/>
+      <w:r>
+        <w:rPr>
+          <w:szCs w:val="28"/>
+          <w:highlight w:val="green"/>
+          <w:lang w:val="ru-RU"/>
+        </w:rPr>
+        <w:t xml:space="preserve"> </w:t>
+      </w:r>
+      <w:proofErr w:type="spellStart"/>
+      <w:r>
+        <w:rPr>
+          <w:szCs w:val="28"/>
+          <w:highlight w:val="green"/>
+          <w:lang w:val="ru-RU"/>
+        </w:rPr>
+        <w:t>елктроприводу</w:t>
+      </w:r>
+      <w:proofErr w:type="spellEnd"/>
+      <w:r>
+        <w:rPr>
+          <w:szCs w:val="28"/>
+          <w:highlight w:val="green"/>
+          <w:lang w:val="ru-RU"/>
+        </w:rPr>
+        <w:t xml:space="preserve"> в </w:t>
       </w:r>
       <w:r>
         <w:rPr>
@@ -312,13 +630,77 @@
         </w:rPr>
         <w:t xml:space="preserve">SCADA </w:t>
       </w:r>
+      <w:proofErr w:type="spellStart"/>
       <w:r>
         <w:rPr>
           <w:szCs w:val="28"/>
           <w:highlight w:val="green"/>
           <w:lang w:val="ru-RU"/>
         </w:rPr>
-        <w:t xml:space="preserve">системи виконується на базі протоколів </w:t>
+        <w:t>системи</w:t>
+      </w:r>
+      <w:proofErr w:type="spellEnd"/>
+      <w:r>
+        <w:rPr>
+          <w:szCs w:val="28"/>
+          <w:highlight w:val="green"/>
+          <w:lang w:val="ru-RU"/>
+        </w:rPr>
+        <w:t xml:space="preserve"> </w:t>
+      </w:r>
+      <w:proofErr w:type="spellStart"/>
+      <w:r>
+        <w:rPr>
+          <w:szCs w:val="28"/>
+          <w:highlight w:val="green"/>
+          <w:lang w:val="ru-RU"/>
+        </w:rPr>
+        <w:t>виконується</w:t>
+      </w:r>
+      <w:proofErr w:type="spellEnd"/>
+      <w:r>
+        <w:rPr>
+          <w:szCs w:val="28"/>
+          <w:highlight w:val="green"/>
+          <w:lang w:val="ru-RU"/>
+        </w:rPr>
+        <w:t xml:space="preserve"> на </w:t>
+      </w:r>
+      <w:proofErr w:type="spellStart"/>
+      <w:r>
+        <w:rPr>
+          <w:szCs w:val="28"/>
+          <w:highlight w:val="green"/>
+          <w:lang w:val="ru-RU"/>
+        </w:rPr>
+        <w:t>базі</w:t>
+      </w:r>
+      <w:proofErr w:type="spellEnd"/>
+      <w:r>
+        <w:rPr>
+          <w:szCs w:val="28"/>
+          <w:highlight w:val="green"/>
+          <w:lang w:val="ru-RU"/>
+        </w:rPr>
+        <w:t xml:space="preserve"> </w:t>
+      </w:r>
+      <w:proofErr w:type="spellStart"/>
+      <w:r>
+        <w:rPr>
+          <w:szCs w:val="28"/>
+          <w:highlight w:val="green"/>
+          <w:lang w:val="ru-RU"/>
+        </w:rPr>
+        <w:t>протоколів</w:t>
+      </w:r>
+      <w:proofErr w:type="spellEnd"/>
+      <w:r>
+        <w:rPr>
+          <w:szCs w:val="28"/>
+          <w:highlight w:val="green"/>
+          <w:lang w:val="ru-RU"/>
+        </w:rPr>
+        <w:t xml:space="preserve"> </w:t>
       </w:r>
       <w:r>
         <w:rPr>
@@ -360,12 +742,21 @@
           <w:highlight w:val="yellow"/>
         </w:rPr>
       </w:pPr>
+      <w:proofErr w:type="spellStart"/>
       <w:r>
         <w:rPr>
           <w:szCs w:val="28"/>
           <w:highlight w:val="yellow"/>
         </w:rPr>
-        <w:t>EtherNet/IP;</w:t>
+        <w:t>EtherNet</w:t>
+      </w:r>
+      <w:proofErr w:type="spellEnd"/>
+      <w:r>
+        <w:rPr>
+          <w:szCs w:val="28"/>
+          <w:highlight w:val="yellow"/>
+        </w:rPr>
+        <w:t>/IP;</w:t>
       </w:r>
     </w:p>
     <w:p>
@@ -391,7 +782,23 @@
           <w:szCs w:val="28"/>
           <w:highlight w:val="yellow"/>
         </w:rPr>
-        <w:t xml:space="preserve"> EtherCAT;</w:t>
+        <w:t xml:space="preserve"> </w:t>
+      </w:r>
+      <w:proofErr w:type="spellStart"/>
+      <w:r>
+        <w:rPr>
+          <w:szCs w:val="28"/>
+          <w:highlight w:val="yellow"/>
+        </w:rPr>
+        <w:t>EtherCAT</w:t>
+      </w:r>
+      <w:proofErr w:type="spellEnd"/>
+      <w:r>
+        <w:rPr>
+          <w:szCs w:val="28"/>
+          <w:highlight w:val="yellow"/>
+        </w:rPr>
+        <w:t>;</w:t>
       </w:r>
     </w:p>
     <w:p>
@@ -412,12 +819,21 @@
           <w:highlight w:val="yellow"/>
         </w:rPr>
       </w:pPr>
+      <w:proofErr w:type="spellStart"/>
       <w:r>
         <w:rPr>
           <w:szCs w:val="28"/>
           <w:highlight w:val="yellow"/>
         </w:rPr>
-        <w:t>Profinet IO;</w:t>
+        <w:t>Profinet</w:t>
+      </w:r>
+      <w:proofErr w:type="spellEnd"/>
+      <w:r>
+        <w:rPr>
+          <w:szCs w:val="28"/>
+          <w:highlight w:val="yellow"/>
+        </w:rPr>
+        <w:t xml:space="preserve"> IO;</w:t>
       </w:r>
     </w:p>
     <w:p>
@@ -438,12 +854,21 @@
           <w:highlight w:val="yellow"/>
         </w:rPr>
       </w:pPr>
+      <w:proofErr w:type="spellStart"/>
       <w:r>
         <w:rPr>
           <w:szCs w:val="28"/>
           <w:highlight w:val="yellow"/>
         </w:rPr>
-        <w:t>Sercos III;</w:t>
+        <w:t>Sercos</w:t>
+      </w:r>
+      <w:proofErr w:type="spellEnd"/>
+      <w:r>
+        <w:rPr>
+          <w:szCs w:val="28"/>
+          <w:highlight w:val="yellow"/>
+        </w:rPr>
+        <w:t xml:space="preserve"> III;</w:t>
       </w:r>
     </w:p>
     <w:p>
@@ -461,6 +886,7 @@
         </w:rPr>
         <w:t>і</w:t>
       </w:r>
+      <w:proofErr w:type="spellStart"/>
       <w:r>
         <w:rPr>
           <w:szCs w:val="28"/>
@@ -468,6 +894,7 @@
         </w:rPr>
         <w:t>нші</w:t>
       </w:r>
+      <w:proofErr w:type="spellEnd"/>
       <w:r>
         <w:rPr>
           <w:szCs w:val="28"/>
@@ -496,7 +923,21 @@
         <w:rPr>
           <w:szCs w:val="28"/>
         </w:rPr>
-        <w:t xml:space="preserve"> Profibus DP;</w:t>
+        <w:t xml:space="preserve"> </w:t>
+      </w:r>
+      <w:proofErr w:type="spellStart"/>
+      <w:r>
+        <w:rPr>
+          <w:szCs w:val="28"/>
+        </w:rPr>
+        <w:t>Profibus</w:t>
+      </w:r>
+      <w:proofErr w:type="spellEnd"/>
+      <w:r>
+        <w:rPr>
+          <w:szCs w:val="28"/>
+        </w:rPr>
+        <w:t xml:space="preserve"> DP;</w:t>
       </w:r>
     </w:p>
     <w:p>
@@ -520,7 +961,21 @@
         <w:rPr>
           <w:szCs w:val="28"/>
         </w:rPr>
-        <w:t xml:space="preserve"> CANopen.</w:t>
+        <w:t xml:space="preserve"> </w:t>
+      </w:r>
+      <w:proofErr w:type="spellStart"/>
+      <w:r>
+        <w:rPr>
+          <w:szCs w:val="28"/>
+        </w:rPr>
+        <w:t>CANopen</w:t>
+      </w:r>
+      <w:proofErr w:type="spellEnd"/>
+      <w:r>
+        <w:rPr>
+          <w:szCs w:val="28"/>
+        </w:rPr>
+        <w:t>.</w:t>
       </w:r>
     </w:p>
     <w:p>
@@ -553,7 +1008,23 @@
           <w:rFonts w:cs="Times New Roman"/>
           <w:szCs w:val="28"/>
         </w:rPr>
-        <w:t>Отже серійний сервопривод Rexroth разом із програмним забезпеченням має можливості:</w:t>
+        <w:t xml:space="preserve">Отже серійний сервопривод </w:t>
+      </w:r>
+      <w:proofErr w:type="spellStart"/>
+      <w:r>
+        <w:rPr>
+          <w:rFonts w:cs="Times New Roman"/>
+          <w:szCs w:val="28"/>
+        </w:rPr>
+        <w:t>Rexroth</w:t>
+      </w:r>
+      <w:proofErr w:type="spellEnd"/>
+      <w:r>
+        <w:rPr>
+          <w:rFonts w:cs="Times New Roman"/>
+          <w:szCs w:val="28"/>
+        </w:rPr>
+        <w:t xml:space="preserve"> разом із програмним забезпеченням має можливості:</w:t>
       </w:r>
     </w:p>
     <w:p>
@@ -673,7 +1144,39 @@
           <w:rFonts w:cs="Times New Roman"/>
           <w:szCs w:val="28"/>
         </w:rPr>
-        <w:t>завдяки такому набору функцій він є придатним для дослідження синхронних сервоприводів і використанні його у навчанні студентів для набуття ними навичок у налаштуванні, параметризації та експлуатації сервоприводів.</w:t>
+        <w:t xml:space="preserve">завдяки такому набору функцій він є придатним для дослідження синхронних </w:t>
+      </w:r>
+      <w:proofErr w:type="spellStart"/>
+      <w:r>
+        <w:rPr>
+          <w:rFonts w:cs="Times New Roman"/>
+          <w:szCs w:val="28"/>
+        </w:rPr>
+        <w:t>сервоприводів</w:t>
+      </w:r>
+      <w:proofErr w:type="spellEnd"/>
+      <w:r>
+        <w:rPr>
+          <w:rFonts w:cs="Times New Roman"/>
+          <w:szCs w:val="28"/>
+        </w:rPr>
+        <w:t xml:space="preserve"> і використанні його у навчанні студентів для набуття ними навичок у налаштуванні, параметризації та експлуатації </w:t>
+      </w:r>
+      <w:proofErr w:type="spellStart"/>
+      <w:r>
+        <w:rPr>
+          <w:rFonts w:cs="Times New Roman"/>
+          <w:szCs w:val="28"/>
+        </w:rPr>
+        <w:t>сервоприводів</w:t>
+      </w:r>
+      <w:proofErr w:type="spellEnd"/>
+      <w:r>
+        <w:rPr>
+          <w:rFonts w:cs="Times New Roman"/>
+          <w:szCs w:val="28"/>
+        </w:rPr>
+        <w:t>.</w:t>
       </w:r>
       <w:r>
         <w:rPr>
@@ -690,8 +1193,13 @@
         <w:pStyle w:val="Heading2"/>
         <w:ind w:left="578" w:hanging="578"/>
       </w:pPr>
-      <w:r>
-        <w:t>Первичне налаштування сервоприводу</w:t>
+      <w:proofErr w:type="spellStart"/>
+      <w:r>
+        <w:t>Первичне</w:t>
+      </w:r>
+      <w:proofErr w:type="spellEnd"/>
+      <w:r>
+        <w:t xml:space="preserve"> налаштування сервоприводу</w:t>
       </w:r>
       <w:bookmarkStart w:id="2" w:name="_Toc528662582"/>
     </w:p>
@@ -718,8 +1226,13 @@
         </w:rPr>
       </w:pPr>
       <w:r>
-        <w:t>При запуску програми IndraWorks</w:t>
-      </w:r>
+        <w:t xml:space="preserve">При запуску програми </w:t>
+      </w:r>
+      <w:proofErr w:type="spellStart"/>
+      <w:r>
+        <w:t>IndraWorks</w:t>
+      </w:r>
+      <w:proofErr w:type="spellEnd"/>
       <w:r>
         <w:rPr>
           <w:lang w:val="en-US"/>
@@ -734,7 +1247,103 @@
           <w:rFonts w:cs="Times New Roman"/>
           <w:szCs w:val="28"/>
         </w:rPr>
-        <w:t>я сервоприводу. Для цього у вікні «Connection to be Selected» обираємо з’єднання за допомогою послідовного порту – «Serial connection» та обираємо порт комп’ютера  COM6 (рис.3.1).</w:t>
+        <w:t>я сервоприводу. Для цього у вікні «</w:t>
+      </w:r>
+      <w:proofErr w:type="spellStart"/>
+      <w:r>
+        <w:rPr>
+          <w:rFonts w:cs="Times New Roman"/>
+          <w:szCs w:val="28"/>
+        </w:rPr>
+        <w:t>Connection</w:t>
+      </w:r>
+      <w:proofErr w:type="spellEnd"/>
+      <w:r>
+        <w:rPr>
+          <w:rFonts w:cs="Times New Roman"/>
+          <w:szCs w:val="28"/>
+        </w:rPr>
+        <w:t xml:space="preserve"> </w:t>
+      </w:r>
+      <w:proofErr w:type="spellStart"/>
+      <w:r>
+        <w:rPr>
+          <w:rFonts w:cs="Times New Roman"/>
+          <w:szCs w:val="28"/>
+        </w:rPr>
+        <w:t>to</w:t>
+      </w:r>
+      <w:proofErr w:type="spellEnd"/>
+      <w:r>
+        <w:rPr>
+          <w:rFonts w:cs="Times New Roman"/>
+          <w:szCs w:val="28"/>
+        </w:rPr>
+        <w:t xml:space="preserve"> </w:t>
+      </w:r>
+      <w:proofErr w:type="spellStart"/>
+      <w:r>
+        <w:rPr>
+          <w:rFonts w:cs="Times New Roman"/>
+          <w:szCs w:val="28"/>
+        </w:rPr>
+        <w:t>be</w:t>
+      </w:r>
+      <w:proofErr w:type="spellEnd"/>
+      <w:r>
+        <w:rPr>
+          <w:rFonts w:cs="Times New Roman"/>
+          <w:szCs w:val="28"/>
+        </w:rPr>
+        <w:t xml:space="preserve"> </w:t>
+      </w:r>
+      <w:proofErr w:type="spellStart"/>
+      <w:r>
+        <w:rPr>
+          <w:rFonts w:cs="Times New Roman"/>
+          <w:szCs w:val="28"/>
+        </w:rPr>
+        <w:t>Selected</w:t>
+      </w:r>
+      <w:proofErr w:type="spellEnd"/>
+      <w:r>
+        <w:rPr>
+          <w:rFonts w:cs="Times New Roman"/>
+          <w:szCs w:val="28"/>
+        </w:rPr>
+        <w:t>» обираємо з’єднання за допомогою послідовного порту – «</w:t>
+      </w:r>
+      <w:proofErr w:type="spellStart"/>
+      <w:r>
+        <w:rPr>
+          <w:rFonts w:cs="Times New Roman"/>
+          <w:szCs w:val="28"/>
+        </w:rPr>
+        <w:t>Serial</w:t>
+      </w:r>
+      <w:proofErr w:type="spellEnd"/>
+      <w:r>
+        <w:rPr>
+          <w:rFonts w:cs="Times New Roman"/>
+          <w:szCs w:val="28"/>
+        </w:rPr>
+        <w:t xml:space="preserve"> </w:t>
+      </w:r>
+      <w:proofErr w:type="spellStart"/>
+      <w:r>
+        <w:rPr>
+          <w:rFonts w:cs="Times New Roman"/>
+          <w:szCs w:val="28"/>
+        </w:rPr>
+        <w:t>connection</w:t>
+      </w:r>
+      <w:proofErr w:type="spellEnd"/>
+      <w:r>
+        <w:rPr>
+          <w:rFonts w:cs="Times New Roman"/>
+          <w:szCs w:val="28"/>
+        </w:rPr>
+        <w:t>» та обираємо порт комп’ютера  COM6 (рис.3.1).</w:t>
       </w:r>
     </w:p>
     <w:p>
@@ -768,7 +1377,23 @@
           <w:rFonts w:cs="Times New Roman"/>
           <w:szCs w:val="28"/>
         </w:rPr>
-        <w:t xml:space="preserve">Після вдалого встановлення зв’язку між ПК та сервоприводом запускається програма IndraWorks (рис.3.2). </w:t>
+        <w:t xml:space="preserve">Після вдалого встановлення зв’язку між ПК та сервоприводом запускається програма </w:t>
+      </w:r>
+      <w:proofErr w:type="spellStart"/>
+      <w:r>
+        <w:rPr>
+          <w:rFonts w:cs="Times New Roman"/>
+          <w:szCs w:val="28"/>
+        </w:rPr>
+        <w:t>IndraWorks</w:t>
+      </w:r>
+      <w:proofErr w:type="spellEnd"/>
+      <w:r>
+        <w:rPr>
+          <w:rFonts w:cs="Times New Roman"/>
+          <w:szCs w:val="28"/>
+        </w:rPr>
+        <w:t xml:space="preserve"> (рис.3.2). </w:t>
       </w:r>
     </w:p>
     <w:p>
@@ -855,7 +1480,71 @@
           <w:rFonts w:cs="Times New Roman"/>
           <w:szCs w:val="28"/>
         </w:rPr>
-        <w:t>.1 – Вікно «Connection to be Selected»</w:t>
+        <w:t>.1 – Вікно «</w:t>
+      </w:r>
+      <w:proofErr w:type="spellStart"/>
+      <w:r>
+        <w:rPr>
+          <w:rFonts w:cs="Times New Roman"/>
+          <w:szCs w:val="28"/>
+        </w:rPr>
+        <w:t>Connection</w:t>
+      </w:r>
+      <w:proofErr w:type="spellEnd"/>
+      <w:r>
+        <w:rPr>
+          <w:rFonts w:cs="Times New Roman"/>
+          <w:szCs w:val="28"/>
+        </w:rPr>
+        <w:t xml:space="preserve"> </w:t>
+      </w:r>
+      <w:proofErr w:type="spellStart"/>
+      <w:r>
+        <w:rPr>
+          <w:rFonts w:cs="Times New Roman"/>
+          <w:szCs w:val="28"/>
+        </w:rPr>
+        <w:t>to</w:t>
+      </w:r>
+      <w:proofErr w:type="spellEnd"/>
+      <w:r>
+        <w:rPr>
+          <w:rFonts w:cs="Times New Roman"/>
+          <w:szCs w:val="28"/>
+        </w:rPr>
+        <w:t xml:space="preserve"> </w:t>
+      </w:r>
+      <w:proofErr w:type="spellStart"/>
+      <w:r>
+        <w:rPr>
+          <w:rFonts w:cs="Times New Roman"/>
+          <w:szCs w:val="28"/>
+        </w:rPr>
+        <w:t>be</w:t>
+      </w:r>
+      <w:proofErr w:type="spellEnd"/>
+      <w:r>
+        <w:rPr>
+          <w:rFonts w:cs="Times New Roman"/>
+          <w:szCs w:val="28"/>
+        </w:rPr>
+        <w:t xml:space="preserve"> </w:t>
+      </w:r>
+      <w:proofErr w:type="spellStart"/>
+      <w:r>
+        <w:rPr>
+          <w:rFonts w:cs="Times New Roman"/>
+          <w:szCs w:val="28"/>
+        </w:rPr>
+        <w:t>Selected</w:t>
+      </w:r>
+      <w:proofErr w:type="spellEnd"/>
+      <w:r>
+        <w:rPr>
+          <w:rFonts w:cs="Times New Roman"/>
+          <w:szCs w:val="28"/>
+        </w:rPr>
+        <w:t>»</w:t>
       </w:r>
     </w:p>
     <w:p>
@@ -884,10 +1573,10 @@
             <v:path o:extrusionok="f" gradientshapeok="t" o:connecttype="rect"/>
             <o:lock v:ext="edit" aspectratio="t"/>
           </v:shapetype>
-          <v:shape id="_x0000_i1042" type="#_x0000_t75" style="width:495.75pt;height:333pt" o:ole="">
+          <v:shape id="_x0000_i1025" type="#_x0000_t75" style="width:495.75pt;height:333pt" o:ole="">
             <v:imagedata r:id="rId6" o:title=""/>
           </v:shape>
-          <o:OLEObject Type="Embed" ProgID="Visio.Drawing.11" ShapeID="_x0000_i1042" DrawAspect="Content" ObjectID="_1603125511" r:id="rId7"/>
+          <o:OLEObject Type="Embed" ProgID="Visio.Drawing.11" ShapeID="_x0000_i1025" DrawAspect="Content" ObjectID="_1604300132" r:id="rId7"/>
         </w:object>
       </w:r>
     </w:p>
@@ -913,9 +1602,18 @@
           <w:rFonts w:cs="Times New Roman"/>
           <w:szCs w:val="28"/>
         </w:rPr>
-        <w:t>.2 – Інтерфейс програми IndraWorks</w:t>
+        <w:t xml:space="preserve">.2 – Інтерфейс програми </w:t>
+      </w:r>
+      <w:proofErr w:type="spellStart"/>
+      <w:r>
+        <w:rPr>
+          <w:rFonts w:cs="Times New Roman"/>
+          <w:szCs w:val="28"/>
+        </w:rPr>
+        <w:t>IndraWorks</w:t>
       </w:r>
       <w:bookmarkStart w:id="3" w:name="_Toc528662583"/>
+      <w:proofErr w:type="spellEnd"/>
     </w:p>
     <w:p>
       <w:pPr>
@@ -952,7 +1650,151 @@
           <w:rFonts w:cs="Times New Roman"/>
           <w:szCs w:val="28"/>
         </w:rPr>
-        <w:t xml:space="preserve">Параметри двигуна, що застосовується у складі сервоприводу, збережені у внутрішній пам’яті двигуна. Доступ до параметрів здійснюється за допомогою команди «Diagnosis/Servise» &gt; «DriveDatabase» (рис.3.3). Після цього на екран виводиться номер параметру (IDN) та його назву (Name), значення параметру в пам’яті двигуна (In DB), значення цього ж параметру в пам’яті інтелектуального модулю (In drive) та одиниці виміру (Unit). Якщо дані параметрів у пам’яті двигуна та інтелектуального модуля відрізняються, то їх потрібно перезаписати, натиснувши кнопку «DB -&gt; Drive». </w:t>
+        <w:t>Параметри двигуна, що застосовується у складі сервоприводу, збережені у внутрішній пам’яті двигуна. Доступ до параметрів здійснюється за допомогою команди «</w:t>
+      </w:r>
+      <w:proofErr w:type="spellStart"/>
+      <w:r>
+        <w:rPr>
+          <w:rFonts w:cs="Times New Roman"/>
+          <w:szCs w:val="28"/>
+        </w:rPr>
+        <w:t>Diagnosis</w:t>
+      </w:r>
+      <w:proofErr w:type="spellEnd"/>
+      <w:r>
+        <w:rPr>
+          <w:rFonts w:cs="Times New Roman"/>
+          <w:szCs w:val="28"/>
+        </w:rPr>
+        <w:t>/</w:t>
+      </w:r>
+      <w:proofErr w:type="spellStart"/>
+      <w:r>
+        <w:rPr>
+          <w:rFonts w:cs="Times New Roman"/>
+          <w:szCs w:val="28"/>
+        </w:rPr>
+        <w:t>Servise</w:t>
+      </w:r>
+      <w:proofErr w:type="spellEnd"/>
+      <w:r>
+        <w:rPr>
+          <w:rFonts w:cs="Times New Roman"/>
+          <w:szCs w:val="28"/>
+        </w:rPr>
+        <w:t>» &gt; «</w:t>
+      </w:r>
+      <w:proofErr w:type="spellStart"/>
+      <w:r>
+        <w:rPr>
+          <w:rFonts w:cs="Times New Roman"/>
+          <w:szCs w:val="28"/>
+        </w:rPr>
+        <w:t>DriveDatabase</w:t>
+      </w:r>
+      <w:proofErr w:type="spellEnd"/>
+      <w:r>
+        <w:rPr>
+          <w:rFonts w:cs="Times New Roman"/>
+          <w:szCs w:val="28"/>
+        </w:rPr>
+        <w:t>» (рис.3.3). Після цього на екран виводиться номер параметру (IDN) та його назву (</w:t>
+      </w:r>
+      <w:proofErr w:type="spellStart"/>
+      <w:r>
+        <w:rPr>
+          <w:rFonts w:cs="Times New Roman"/>
+          <w:szCs w:val="28"/>
+        </w:rPr>
+        <w:t>Name</w:t>
+      </w:r>
+      <w:proofErr w:type="spellEnd"/>
+      <w:r>
+        <w:rPr>
+          <w:rFonts w:cs="Times New Roman"/>
+          <w:szCs w:val="28"/>
+        </w:rPr>
+        <w:t>), значення параметру в пам’яті двигуна (</w:t>
+      </w:r>
+      <w:proofErr w:type="spellStart"/>
+      <w:r>
+        <w:rPr>
+          <w:rFonts w:cs="Times New Roman"/>
+          <w:szCs w:val="28"/>
+        </w:rPr>
+        <w:t>In</w:t>
+      </w:r>
+      <w:proofErr w:type="spellEnd"/>
+      <w:r>
+        <w:rPr>
+          <w:rFonts w:cs="Times New Roman"/>
+          <w:szCs w:val="28"/>
+        </w:rPr>
+        <w:t xml:space="preserve"> DB), значення цього ж параметру в пам’яті інтелектуального модулю (</w:t>
+      </w:r>
+      <w:proofErr w:type="spellStart"/>
+      <w:r>
+        <w:rPr>
+          <w:rFonts w:cs="Times New Roman"/>
+          <w:szCs w:val="28"/>
+        </w:rPr>
+        <w:t>In</w:t>
+      </w:r>
+      <w:proofErr w:type="spellEnd"/>
+      <w:r>
+        <w:rPr>
+          <w:rFonts w:cs="Times New Roman"/>
+          <w:szCs w:val="28"/>
+        </w:rPr>
+        <w:t xml:space="preserve"> </w:t>
+      </w:r>
+      <w:proofErr w:type="spellStart"/>
+      <w:r>
+        <w:rPr>
+          <w:rFonts w:cs="Times New Roman"/>
+          <w:szCs w:val="28"/>
+        </w:rPr>
+        <w:t>drive</w:t>
+      </w:r>
+      <w:proofErr w:type="spellEnd"/>
+      <w:r>
+        <w:rPr>
+          <w:rFonts w:cs="Times New Roman"/>
+          <w:szCs w:val="28"/>
+        </w:rPr>
+        <w:t>) та одиниці виміру (</w:t>
+      </w:r>
+      <w:proofErr w:type="spellStart"/>
+      <w:r>
+        <w:rPr>
+          <w:rFonts w:cs="Times New Roman"/>
+          <w:szCs w:val="28"/>
+        </w:rPr>
+        <w:t>Unit</w:t>
+      </w:r>
+      <w:proofErr w:type="spellEnd"/>
+      <w:r>
+        <w:rPr>
+          <w:rFonts w:cs="Times New Roman"/>
+          <w:szCs w:val="28"/>
+        </w:rPr>
+        <w:t xml:space="preserve">). Якщо дані параметрів у пам’яті двигуна та інтелектуального модуля відрізняються, то їх потрібно перезаписати, натиснувши кнопку «DB -&gt; </w:t>
+      </w:r>
+      <w:proofErr w:type="spellStart"/>
+      <w:r>
+        <w:rPr>
+          <w:rFonts w:cs="Times New Roman"/>
+          <w:szCs w:val="28"/>
+        </w:rPr>
+        <w:t>Drive</w:t>
+      </w:r>
+      <w:proofErr w:type="spellEnd"/>
+      <w:r>
+        <w:rPr>
+          <w:rFonts w:cs="Times New Roman"/>
+          <w:szCs w:val="28"/>
+        </w:rPr>
+        <w:t xml:space="preserve">». </w:t>
       </w:r>
     </w:p>
     <w:p>
@@ -1113,7 +1955,23 @@
           <w:rFonts w:cs="Times New Roman"/>
           <w:szCs w:val="28"/>
         </w:rPr>
-        <w:t>Засоби Rexroth дають можливість автоматично оптимізувати контури регулювання кутового положення та швидкості шляхом визначення таких параметрів, як:</w:t>
+        <w:t xml:space="preserve">Засоби </w:t>
+      </w:r>
+      <w:proofErr w:type="spellStart"/>
+      <w:r>
+        <w:rPr>
+          <w:rFonts w:cs="Times New Roman"/>
+          <w:szCs w:val="28"/>
+        </w:rPr>
+        <w:t>Rexroth</w:t>
+      </w:r>
+      <w:proofErr w:type="spellEnd"/>
+      <w:r>
+        <w:rPr>
+          <w:rFonts w:cs="Times New Roman"/>
+          <w:szCs w:val="28"/>
+        </w:rPr>
+        <w:t xml:space="preserve"> дають можливість автоматично оптимізувати контури регулювання кутового положення та швидкості шляхом визначення таких параметрів, як:</w:t>
       </w:r>
     </w:p>
     <w:p>
@@ -1295,7 +2153,231 @@
           <w:rFonts w:cs="Times New Roman"/>
           <w:szCs w:val="28"/>
         </w:rPr>
-        <w:t xml:space="preserve">1. Активувати привод (Drive Enable).  Для цього в дереві проекту потрібно  обрати пункт «Easy Startup Mode» в папці «Optimization/Commissioning». Привод активується після натискання спочатку кнопки «Start Easy Startup Mode» а потім – «Enable» (рис.3.4). Перед активацією привода потрібно натиснути кнопку «ОК» у вікні попередження про небезпечні роботи. Після цього привод активується, про що свідчить вікно «Axis [1] default» (рис.3.5). Дане вікно призначене для аварійного вимкнення приводу і в ході подальшої роботи знаходить поверх всіх інших відкритих вікон запущених програм. </w:t>
+        <w:t>1. Активувати привод (</w:t>
+      </w:r>
+      <w:proofErr w:type="spellStart"/>
+      <w:r>
+        <w:rPr>
+          <w:rFonts w:cs="Times New Roman"/>
+          <w:szCs w:val="28"/>
+        </w:rPr>
+        <w:t>Drive</w:t>
+      </w:r>
+      <w:proofErr w:type="spellEnd"/>
+      <w:r>
+        <w:rPr>
+          <w:rFonts w:cs="Times New Roman"/>
+          <w:szCs w:val="28"/>
+        </w:rPr>
+        <w:t xml:space="preserve"> </w:t>
+      </w:r>
+      <w:proofErr w:type="spellStart"/>
+      <w:r>
+        <w:rPr>
+          <w:rFonts w:cs="Times New Roman"/>
+          <w:szCs w:val="28"/>
+        </w:rPr>
+        <w:t>Enable</w:t>
+      </w:r>
+      <w:proofErr w:type="spellEnd"/>
+      <w:r>
+        <w:rPr>
+          <w:rFonts w:cs="Times New Roman"/>
+          <w:szCs w:val="28"/>
+        </w:rPr>
+        <w:t>).  Для цього в дереві проекту потрібно  обрати пункт «</w:t>
+      </w:r>
+      <w:proofErr w:type="spellStart"/>
+      <w:r>
+        <w:rPr>
+          <w:rFonts w:cs="Times New Roman"/>
+          <w:szCs w:val="28"/>
+        </w:rPr>
+        <w:t>Easy</w:t>
+      </w:r>
+      <w:proofErr w:type="spellEnd"/>
+      <w:r>
+        <w:rPr>
+          <w:rFonts w:cs="Times New Roman"/>
+          <w:szCs w:val="28"/>
+        </w:rPr>
+        <w:t xml:space="preserve"> </w:t>
+      </w:r>
+      <w:proofErr w:type="spellStart"/>
+      <w:r>
+        <w:rPr>
+          <w:rFonts w:cs="Times New Roman"/>
+          <w:szCs w:val="28"/>
+        </w:rPr>
+        <w:t>Startup</w:t>
+      </w:r>
+      <w:proofErr w:type="spellEnd"/>
+      <w:r>
+        <w:rPr>
+          <w:rFonts w:cs="Times New Roman"/>
+          <w:szCs w:val="28"/>
+        </w:rPr>
+        <w:t xml:space="preserve"> </w:t>
+      </w:r>
+      <w:proofErr w:type="spellStart"/>
+      <w:r>
+        <w:rPr>
+          <w:rFonts w:cs="Times New Roman"/>
+          <w:szCs w:val="28"/>
+        </w:rPr>
+        <w:t>Mode</w:t>
+      </w:r>
+      <w:proofErr w:type="spellEnd"/>
+      <w:r>
+        <w:rPr>
+          <w:rFonts w:cs="Times New Roman"/>
+          <w:szCs w:val="28"/>
+        </w:rPr>
+        <w:t>» в папці «</w:t>
+      </w:r>
+      <w:proofErr w:type="spellStart"/>
+      <w:r>
+        <w:rPr>
+          <w:rFonts w:cs="Times New Roman"/>
+          <w:szCs w:val="28"/>
+        </w:rPr>
+        <w:t>Optimization</w:t>
+      </w:r>
+      <w:proofErr w:type="spellEnd"/>
+      <w:r>
+        <w:rPr>
+          <w:rFonts w:cs="Times New Roman"/>
+          <w:szCs w:val="28"/>
+        </w:rPr>
+        <w:t>/</w:t>
+      </w:r>
+      <w:proofErr w:type="spellStart"/>
+      <w:r>
+        <w:rPr>
+          <w:rFonts w:cs="Times New Roman"/>
+          <w:szCs w:val="28"/>
+        </w:rPr>
+        <w:t>Commissioning</w:t>
+      </w:r>
+      <w:proofErr w:type="spellEnd"/>
+      <w:r>
+        <w:rPr>
+          <w:rFonts w:cs="Times New Roman"/>
+          <w:szCs w:val="28"/>
+        </w:rPr>
+        <w:t>». Привод активується після натискання спочатку кнопки «</w:t>
+      </w:r>
+      <w:proofErr w:type="spellStart"/>
+      <w:r>
+        <w:rPr>
+          <w:rFonts w:cs="Times New Roman"/>
+          <w:szCs w:val="28"/>
+        </w:rPr>
+        <w:t>Start</w:t>
+      </w:r>
+      <w:proofErr w:type="spellEnd"/>
+      <w:r>
+        <w:rPr>
+          <w:rFonts w:cs="Times New Roman"/>
+          <w:szCs w:val="28"/>
+        </w:rPr>
+        <w:t xml:space="preserve"> </w:t>
+      </w:r>
+      <w:proofErr w:type="spellStart"/>
+      <w:r>
+        <w:rPr>
+          <w:rFonts w:cs="Times New Roman"/>
+          <w:szCs w:val="28"/>
+        </w:rPr>
+        <w:t>Easy</w:t>
+      </w:r>
+      <w:proofErr w:type="spellEnd"/>
+      <w:r>
+        <w:rPr>
+          <w:rFonts w:cs="Times New Roman"/>
+          <w:szCs w:val="28"/>
+        </w:rPr>
+        <w:t xml:space="preserve"> </w:t>
+      </w:r>
+      <w:proofErr w:type="spellStart"/>
+      <w:r>
+        <w:rPr>
+          <w:rFonts w:cs="Times New Roman"/>
+          <w:szCs w:val="28"/>
+        </w:rPr>
+        <w:t>Startup</w:t>
+      </w:r>
+      <w:proofErr w:type="spellEnd"/>
+      <w:r>
+        <w:rPr>
+          <w:rFonts w:cs="Times New Roman"/>
+          <w:szCs w:val="28"/>
+        </w:rPr>
+        <w:t xml:space="preserve"> </w:t>
+      </w:r>
+      <w:proofErr w:type="spellStart"/>
+      <w:r>
+        <w:rPr>
+          <w:rFonts w:cs="Times New Roman"/>
+          <w:szCs w:val="28"/>
+        </w:rPr>
+        <w:t>Mode</w:t>
+      </w:r>
+      <w:proofErr w:type="spellEnd"/>
+      <w:r>
+        <w:rPr>
+          <w:rFonts w:cs="Times New Roman"/>
+          <w:szCs w:val="28"/>
+        </w:rPr>
+        <w:t>» а потім – «</w:t>
+      </w:r>
+      <w:proofErr w:type="spellStart"/>
+      <w:r>
+        <w:rPr>
+          <w:rFonts w:cs="Times New Roman"/>
+          <w:szCs w:val="28"/>
+        </w:rPr>
+        <w:t>Enable</w:t>
+      </w:r>
+      <w:proofErr w:type="spellEnd"/>
+      <w:r>
+        <w:rPr>
+          <w:rFonts w:cs="Times New Roman"/>
+          <w:szCs w:val="28"/>
+        </w:rPr>
+        <w:t>» (рис.3.4). Перед активацією привода потрібно натиснути кнопку «ОК» у вікні попередження про небезпечні роботи. Після цього привод активується, про що свідчить вікно «</w:t>
+      </w:r>
+      <w:proofErr w:type="spellStart"/>
+      <w:r>
+        <w:rPr>
+          <w:rFonts w:cs="Times New Roman"/>
+          <w:szCs w:val="28"/>
+        </w:rPr>
+        <w:t>Axis</w:t>
+      </w:r>
+      <w:proofErr w:type="spellEnd"/>
+      <w:r>
+        <w:rPr>
+          <w:rFonts w:cs="Times New Roman"/>
+          <w:szCs w:val="28"/>
+        </w:rPr>
+        <w:t xml:space="preserve"> [1] </w:t>
+      </w:r>
+      <w:proofErr w:type="spellStart"/>
+      <w:r>
+        <w:rPr>
+          <w:rFonts w:cs="Times New Roman"/>
+          <w:szCs w:val="28"/>
+        </w:rPr>
+        <w:t>default</w:t>
+      </w:r>
+      <w:proofErr w:type="spellEnd"/>
+      <w:r>
+        <w:rPr>
+          <w:rFonts w:cs="Times New Roman"/>
+          <w:szCs w:val="28"/>
+        </w:rPr>
+        <w:t xml:space="preserve">» (рис.3.5). Дане вікно призначене для аварійного вимкнення приводу і в ході подальшої роботи знаходить поверх всіх інших відкритих вікон запущених програм. </w:t>
       </w:r>
     </w:p>
     <w:p>
@@ -1455,7 +2537,39 @@
           <w:rFonts w:cs="Times New Roman"/>
           <w:szCs w:val="28"/>
         </w:rPr>
-        <w:t>.5 – Вікно «Axis [1] default»</w:t>
+        <w:t>.5 – Вікно «</w:t>
+      </w:r>
+      <w:proofErr w:type="spellStart"/>
+      <w:r>
+        <w:rPr>
+          <w:rFonts w:cs="Times New Roman"/>
+          <w:szCs w:val="28"/>
+        </w:rPr>
+        <w:t>Axis</w:t>
+      </w:r>
+      <w:proofErr w:type="spellEnd"/>
+      <w:r>
+        <w:rPr>
+          <w:rFonts w:cs="Times New Roman"/>
+          <w:szCs w:val="28"/>
+        </w:rPr>
+        <w:t xml:space="preserve"> [1] </w:t>
+      </w:r>
+      <w:proofErr w:type="spellStart"/>
+      <w:r>
+        <w:rPr>
+          <w:rFonts w:cs="Times New Roman"/>
+          <w:szCs w:val="28"/>
+        </w:rPr>
+        <w:t>default</w:t>
+      </w:r>
+      <w:proofErr w:type="spellEnd"/>
+      <w:r>
+        <w:rPr>
+          <w:rFonts w:cs="Times New Roman"/>
+          <w:szCs w:val="28"/>
+        </w:rPr>
+        <w:t>»</w:t>
       </w:r>
     </w:p>
     <w:p>
@@ -1500,7 +2614,119 @@
           <w:rFonts w:cs="Times New Roman"/>
           <w:szCs w:val="28"/>
         </w:rPr>
-        <w:t xml:space="preserve">1.  В дереві проекту потрібно  обрати пункт «Automatic Settings of Axis Control» в папці «Optimization/Commissioning». </w:t>
+        <w:t>1.  В дереві проекту потрібно  обрати пункт «</w:t>
+      </w:r>
+      <w:proofErr w:type="spellStart"/>
+      <w:r>
+        <w:rPr>
+          <w:rFonts w:cs="Times New Roman"/>
+          <w:szCs w:val="28"/>
+        </w:rPr>
+        <w:t>Automatic</w:t>
+      </w:r>
+      <w:proofErr w:type="spellEnd"/>
+      <w:r>
+        <w:rPr>
+          <w:rFonts w:cs="Times New Roman"/>
+          <w:szCs w:val="28"/>
+        </w:rPr>
+        <w:t xml:space="preserve"> </w:t>
+      </w:r>
+      <w:proofErr w:type="spellStart"/>
+      <w:r>
+        <w:rPr>
+          <w:rFonts w:cs="Times New Roman"/>
+          <w:szCs w:val="28"/>
+        </w:rPr>
+        <w:t>Settings</w:t>
+      </w:r>
+      <w:proofErr w:type="spellEnd"/>
+      <w:r>
+        <w:rPr>
+          <w:rFonts w:cs="Times New Roman"/>
+          <w:szCs w:val="28"/>
+        </w:rPr>
+        <w:t xml:space="preserve"> </w:t>
+      </w:r>
+      <w:proofErr w:type="spellStart"/>
+      <w:r>
+        <w:rPr>
+          <w:rFonts w:cs="Times New Roman"/>
+          <w:szCs w:val="28"/>
+        </w:rPr>
+        <w:t>of</w:t>
+      </w:r>
+      <w:proofErr w:type="spellEnd"/>
+      <w:r>
+        <w:rPr>
+          <w:rFonts w:cs="Times New Roman"/>
+          <w:szCs w:val="28"/>
+        </w:rPr>
+        <w:t xml:space="preserve"> </w:t>
+      </w:r>
+      <w:proofErr w:type="spellStart"/>
+      <w:r>
+        <w:rPr>
+          <w:rFonts w:cs="Times New Roman"/>
+          <w:szCs w:val="28"/>
+        </w:rPr>
+        <w:t>Axis</w:t>
+      </w:r>
+      <w:proofErr w:type="spellEnd"/>
+      <w:r>
+        <w:rPr>
+          <w:rFonts w:cs="Times New Roman"/>
+          <w:szCs w:val="28"/>
+        </w:rPr>
+        <w:t xml:space="preserve"> </w:t>
+      </w:r>
+      <w:proofErr w:type="spellStart"/>
+      <w:r>
+        <w:rPr>
+          <w:rFonts w:cs="Times New Roman"/>
+          <w:szCs w:val="28"/>
+        </w:rPr>
+        <w:t>Control</w:t>
+      </w:r>
+      <w:proofErr w:type="spellEnd"/>
+      <w:r>
+        <w:rPr>
+          <w:rFonts w:cs="Times New Roman"/>
+          <w:szCs w:val="28"/>
+        </w:rPr>
+        <w:t>» в папці «</w:t>
+      </w:r>
+      <w:proofErr w:type="spellStart"/>
+      <w:r>
+        <w:rPr>
+          <w:rFonts w:cs="Times New Roman"/>
+          <w:szCs w:val="28"/>
+        </w:rPr>
+        <w:t>Optimization</w:t>
+      </w:r>
+      <w:proofErr w:type="spellEnd"/>
+      <w:r>
+        <w:rPr>
+          <w:rFonts w:cs="Times New Roman"/>
+          <w:szCs w:val="28"/>
+        </w:rPr>
+        <w:t>/</w:t>
+      </w:r>
+      <w:proofErr w:type="spellStart"/>
+      <w:r>
+        <w:rPr>
+          <w:rFonts w:cs="Times New Roman"/>
+          <w:szCs w:val="28"/>
+        </w:rPr>
+        <w:t>Commissioning</w:t>
+      </w:r>
+      <w:proofErr w:type="spellEnd"/>
+      <w:r>
+        <w:rPr>
+          <w:rFonts w:cs="Times New Roman"/>
+          <w:szCs w:val="28"/>
+        </w:rPr>
+        <w:t xml:space="preserve">». </w:t>
       </w:r>
     </w:p>
     <w:p>
@@ -1517,7 +2743,71 @@
           <w:rFonts w:cs="Times New Roman"/>
           <w:szCs w:val="28"/>
         </w:rPr>
-        <w:t>2. Обрати спосіб визначення параметрів за абсолютним положенням – «Absolute position limit input» (рис.3.6)</w:t>
+        <w:t>2. Обрати спосіб визначення параметрів за абсолютним положенням – «</w:t>
+      </w:r>
+      <w:proofErr w:type="spellStart"/>
+      <w:r>
+        <w:rPr>
+          <w:rFonts w:cs="Times New Roman"/>
+          <w:szCs w:val="28"/>
+        </w:rPr>
+        <w:t>Absolute</w:t>
+      </w:r>
+      <w:proofErr w:type="spellEnd"/>
+      <w:r>
+        <w:rPr>
+          <w:rFonts w:cs="Times New Roman"/>
+          <w:szCs w:val="28"/>
+        </w:rPr>
+        <w:t xml:space="preserve"> </w:t>
+      </w:r>
+      <w:proofErr w:type="spellStart"/>
+      <w:r>
+        <w:rPr>
+          <w:rFonts w:cs="Times New Roman"/>
+          <w:szCs w:val="28"/>
+        </w:rPr>
+        <w:t>position</w:t>
+      </w:r>
+      <w:proofErr w:type="spellEnd"/>
+      <w:r>
+        <w:rPr>
+          <w:rFonts w:cs="Times New Roman"/>
+          <w:szCs w:val="28"/>
+        </w:rPr>
+        <w:t xml:space="preserve"> </w:t>
+      </w:r>
+      <w:proofErr w:type="spellStart"/>
+      <w:r>
+        <w:rPr>
+          <w:rFonts w:cs="Times New Roman"/>
+          <w:szCs w:val="28"/>
+        </w:rPr>
+        <w:t>limit</w:t>
+      </w:r>
+      <w:proofErr w:type="spellEnd"/>
+      <w:r>
+        <w:rPr>
+          <w:rFonts w:cs="Times New Roman"/>
+          <w:szCs w:val="28"/>
+        </w:rPr>
+        <w:t xml:space="preserve"> </w:t>
+      </w:r>
+      <w:proofErr w:type="spellStart"/>
+      <w:r>
+        <w:rPr>
+          <w:rFonts w:cs="Times New Roman"/>
+          <w:szCs w:val="28"/>
+        </w:rPr>
+        <w:t>input</w:t>
+      </w:r>
+      <w:proofErr w:type="spellEnd"/>
+      <w:r>
+        <w:rPr>
+          <w:rFonts w:cs="Times New Roman"/>
+          <w:szCs w:val="28"/>
+        </w:rPr>
+        <w:t>» (рис.3.6)</w:t>
       </w:r>
     </w:p>
     <w:p>
@@ -1645,7 +2935,39 @@
           <w:rFonts w:cs="Times New Roman"/>
           <w:szCs w:val="28"/>
         </w:rPr>
-        <w:t xml:space="preserve">) в ході визначення коефіцієнтів налаштування та спосіб руху («Oscillation movement»), як вказано на рис.3.7. </w:t>
+        <w:t>) в ході визначення коефіцієнтів налаштування та спосіб руху («</w:t>
+      </w:r>
+      <w:proofErr w:type="spellStart"/>
+      <w:r>
+        <w:rPr>
+          <w:rFonts w:cs="Times New Roman"/>
+          <w:szCs w:val="28"/>
+        </w:rPr>
+        <w:t>Oscillation</w:t>
+      </w:r>
+      <w:proofErr w:type="spellEnd"/>
+      <w:r>
+        <w:rPr>
+          <w:rFonts w:cs="Times New Roman"/>
+          <w:szCs w:val="28"/>
+        </w:rPr>
+        <w:t xml:space="preserve"> </w:t>
+      </w:r>
+      <w:proofErr w:type="spellStart"/>
+      <w:r>
+        <w:rPr>
+          <w:rFonts w:cs="Times New Roman"/>
+          <w:szCs w:val="28"/>
+        </w:rPr>
+        <w:t>movement</w:t>
+      </w:r>
+      <w:proofErr w:type="spellEnd"/>
+      <w:r>
+        <w:rPr>
+          <w:rFonts w:cs="Times New Roman"/>
+          <w:szCs w:val="28"/>
+        </w:rPr>
+        <w:t xml:space="preserve">»), як вказано на рис.3.7. </w:t>
       </w:r>
     </w:p>
     <w:p>
@@ -1757,7 +3079,55 @@
           <w:rFonts w:cs="Times New Roman"/>
           <w:szCs w:val="28"/>
         </w:rPr>
-        <w:t>4. Вибрати тип установки (Application – «Machine Tool»), встановити параметри, що потрібно визначити, а також умови, за яких вони будуть визначатись (рис.3.8).</w:t>
+        <w:t>4. Вибрати тип установки (</w:t>
+      </w:r>
+      <w:proofErr w:type="spellStart"/>
+      <w:r>
+        <w:rPr>
+          <w:rFonts w:cs="Times New Roman"/>
+          <w:szCs w:val="28"/>
+        </w:rPr>
+        <w:t>Application</w:t>
+      </w:r>
+      <w:proofErr w:type="spellEnd"/>
+      <w:r>
+        <w:rPr>
+          <w:rFonts w:cs="Times New Roman"/>
+          <w:szCs w:val="28"/>
+        </w:rPr>
+        <w:t xml:space="preserve"> – «</w:t>
+      </w:r>
+      <w:proofErr w:type="spellStart"/>
+      <w:r>
+        <w:rPr>
+          <w:rFonts w:cs="Times New Roman"/>
+          <w:szCs w:val="28"/>
+        </w:rPr>
+        <w:t>Machine</w:t>
+      </w:r>
+      <w:proofErr w:type="spellEnd"/>
+      <w:r>
+        <w:rPr>
+          <w:rFonts w:cs="Times New Roman"/>
+          <w:szCs w:val="28"/>
+        </w:rPr>
+        <w:t xml:space="preserve"> </w:t>
+      </w:r>
+      <w:proofErr w:type="spellStart"/>
+      <w:r>
+        <w:rPr>
+          <w:rFonts w:cs="Times New Roman"/>
+          <w:szCs w:val="28"/>
+        </w:rPr>
+        <w:t>Tool</w:t>
+      </w:r>
+      <w:proofErr w:type="spellEnd"/>
+      <w:r>
+        <w:rPr>
+          <w:rFonts w:cs="Times New Roman"/>
+          <w:szCs w:val="28"/>
+        </w:rPr>
+        <w:t>»), встановити параметри, що потрібно визначити, а також умови, за яких вони будуть визначатись (рис.3.8).</w:t>
       </w:r>
     </w:p>
     <w:p>
@@ -1775,7 +3145,23 @@
           <w:szCs w:val="28"/>
         </w:rPr>
         <w:lastRenderedPageBreak/>
-        <w:t>5. Після натискання кнопки «Next» розпочнеться процес визначення необхідних параметрів.</w:t>
+        <w:t>5. Після натискання кнопки «</w:t>
+      </w:r>
+      <w:proofErr w:type="spellStart"/>
+      <w:r>
+        <w:rPr>
+          <w:rFonts w:cs="Times New Roman"/>
+          <w:szCs w:val="28"/>
+        </w:rPr>
+        <w:t>Next</w:t>
+      </w:r>
+      <w:proofErr w:type="spellEnd"/>
+      <w:r>
+        <w:rPr>
+          <w:rFonts w:cs="Times New Roman"/>
+          <w:szCs w:val="28"/>
+        </w:rPr>
+        <w:t>» розпочнеться процес визначення необхідних параметрів.</w:t>
       </w:r>
     </w:p>
     <w:p>
@@ -2010,7 +3396,119 @@
           <w:szCs w:val="28"/>
         </w:rPr>
         <w:tab/>
-        <w:t>пункт «Axis Control Settings» в папці «Axis Control» папки «Drive Control» (рис.3.10).</w:t>
+        <w:t>пункт «</w:t>
+      </w:r>
+      <w:proofErr w:type="spellStart"/>
+      <w:r>
+        <w:rPr>
+          <w:rFonts w:cs="Times New Roman"/>
+          <w:szCs w:val="28"/>
+        </w:rPr>
+        <w:t>Axis</w:t>
+      </w:r>
+      <w:proofErr w:type="spellEnd"/>
+      <w:r>
+        <w:rPr>
+          <w:rFonts w:cs="Times New Roman"/>
+          <w:szCs w:val="28"/>
+        </w:rPr>
+        <w:t xml:space="preserve"> </w:t>
+      </w:r>
+      <w:proofErr w:type="spellStart"/>
+      <w:r>
+        <w:rPr>
+          <w:rFonts w:cs="Times New Roman"/>
+          <w:szCs w:val="28"/>
+        </w:rPr>
+        <w:t>Control</w:t>
+      </w:r>
+      <w:proofErr w:type="spellEnd"/>
+      <w:r>
+        <w:rPr>
+          <w:rFonts w:cs="Times New Roman"/>
+          <w:szCs w:val="28"/>
+        </w:rPr>
+        <w:t xml:space="preserve"> </w:t>
+      </w:r>
+      <w:proofErr w:type="spellStart"/>
+      <w:r>
+        <w:rPr>
+          <w:rFonts w:cs="Times New Roman"/>
+          <w:szCs w:val="28"/>
+        </w:rPr>
+        <w:t>Settings</w:t>
+      </w:r>
+      <w:proofErr w:type="spellEnd"/>
+      <w:r>
+        <w:rPr>
+          <w:rFonts w:cs="Times New Roman"/>
+          <w:szCs w:val="28"/>
+        </w:rPr>
+        <w:t>» в папці «</w:t>
+      </w:r>
+      <w:proofErr w:type="spellStart"/>
+      <w:r>
+        <w:rPr>
+          <w:rFonts w:cs="Times New Roman"/>
+          <w:szCs w:val="28"/>
+        </w:rPr>
+        <w:t>Axis</w:t>
+      </w:r>
+      <w:proofErr w:type="spellEnd"/>
+      <w:r>
+        <w:rPr>
+          <w:rFonts w:cs="Times New Roman"/>
+          <w:szCs w:val="28"/>
+        </w:rPr>
+        <w:t xml:space="preserve"> </w:t>
+      </w:r>
+      <w:proofErr w:type="spellStart"/>
+      <w:r>
+        <w:rPr>
+          <w:rFonts w:cs="Times New Roman"/>
+          <w:szCs w:val="28"/>
+        </w:rPr>
+        <w:t>Control</w:t>
+      </w:r>
+      <w:proofErr w:type="spellEnd"/>
+      <w:r>
+        <w:rPr>
+          <w:rFonts w:cs="Times New Roman"/>
+          <w:szCs w:val="28"/>
+        </w:rPr>
+        <w:t>» папки «</w:t>
+      </w:r>
+      <w:proofErr w:type="spellStart"/>
+      <w:r>
+        <w:rPr>
+          <w:rFonts w:cs="Times New Roman"/>
+          <w:szCs w:val="28"/>
+        </w:rPr>
+        <w:t>Drive</w:t>
+      </w:r>
+      <w:proofErr w:type="spellEnd"/>
+      <w:r>
+        <w:rPr>
+          <w:rFonts w:cs="Times New Roman"/>
+          <w:szCs w:val="28"/>
+        </w:rPr>
+        <w:t xml:space="preserve"> </w:t>
+      </w:r>
+      <w:proofErr w:type="spellStart"/>
+      <w:r>
+        <w:rPr>
+          <w:rFonts w:cs="Times New Roman"/>
+          <w:szCs w:val="28"/>
+        </w:rPr>
+        <w:t>Control</w:t>
+      </w:r>
+      <w:proofErr w:type="spellEnd"/>
+      <w:r>
+        <w:rPr>
+          <w:rFonts w:cs="Times New Roman"/>
+          <w:szCs w:val="28"/>
+        </w:rPr>
+        <w:t>» (рис.3.10).</w:t>
       </w:r>
     </w:p>
     <w:p>
@@ -2148,7 +3646,39 @@
           <w:rFonts w:cs="Times New Roman"/>
           <w:szCs w:val="28"/>
         </w:rPr>
-        <w:t>В ході тестування та роботи сервоприводу важливим є характер його перехідних процесів. Щоб отримати перехідні процеси системи, застосовується компонент програми IndraDrive – Oscilloscope.</w:t>
+        <w:t xml:space="preserve">В ході тестування та роботи сервоприводу важливим є характер його перехідних процесів. Щоб отримати перехідні процеси системи, застосовується компонент програми </w:t>
+      </w:r>
+      <w:proofErr w:type="spellStart"/>
+      <w:r>
+        <w:rPr>
+          <w:rFonts w:cs="Times New Roman"/>
+          <w:szCs w:val="28"/>
+        </w:rPr>
+        <w:t>IndraDrive</w:t>
+      </w:r>
+      <w:proofErr w:type="spellEnd"/>
+      <w:r>
+        <w:rPr>
+          <w:rFonts w:cs="Times New Roman"/>
+          <w:szCs w:val="28"/>
+        </w:rPr>
+        <w:t xml:space="preserve"> – </w:t>
+      </w:r>
+      <w:proofErr w:type="spellStart"/>
+      <w:r>
+        <w:rPr>
+          <w:rFonts w:cs="Times New Roman"/>
+          <w:szCs w:val="28"/>
+        </w:rPr>
+        <w:t>Oscilloscope</w:t>
+      </w:r>
+      <w:proofErr w:type="spellEnd"/>
+      <w:r>
+        <w:rPr>
+          <w:rFonts w:cs="Times New Roman"/>
+          <w:szCs w:val="28"/>
+        </w:rPr>
+        <w:t>.</w:t>
       </w:r>
     </w:p>
     <w:p>
@@ -2165,7 +3695,55 @@
           <w:rFonts w:cs="Times New Roman"/>
           <w:szCs w:val="28"/>
         </w:rPr>
-        <w:t>Запуск цього компоненту відбувається за допомогою команди «Diagnosis/Service» &gt; «Oscilloscope» (рис.3.11).</w:t>
+        <w:t>Запуск цього компоненту відбувається за допомогою команди «</w:t>
+      </w:r>
+      <w:proofErr w:type="spellStart"/>
+      <w:r>
+        <w:rPr>
+          <w:rFonts w:cs="Times New Roman"/>
+          <w:szCs w:val="28"/>
+        </w:rPr>
+        <w:t>Diagnosis</w:t>
+      </w:r>
+      <w:proofErr w:type="spellEnd"/>
+      <w:r>
+        <w:rPr>
+          <w:rFonts w:cs="Times New Roman"/>
+          <w:szCs w:val="28"/>
+        </w:rPr>
+        <w:t>/</w:t>
+      </w:r>
+      <w:proofErr w:type="spellStart"/>
+      <w:r>
+        <w:rPr>
+          <w:rFonts w:cs="Times New Roman"/>
+          <w:szCs w:val="28"/>
+        </w:rPr>
+        <w:t>Service</w:t>
+      </w:r>
+      <w:proofErr w:type="spellEnd"/>
+      <w:r>
+        <w:rPr>
+          <w:rFonts w:cs="Times New Roman"/>
+          <w:szCs w:val="28"/>
+        </w:rPr>
+        <w:t>» &gt; «</w:t>
+      </w:r>
+      <w:proofErr w:type="spellStart"/>
+      <w:r>
+        <w:rPr>
+          <w:rFonts w:cs="Times New Roman"/>
+          <w:szCs w:val="28"/>
+        </w:rPr>
+        <w:t>Oscilloscope</w:t>
+      </w:r>
+      <w:proofErr w:type="spellEnd"/>
+      <w:r>
+        <w:rPr>
+          <w:rFonts w:cs="Times New Roman"/>
+          <w:szCs w:val="28"/>
+        </w:rPr>
+        <w:t>» (рис.3.11).</w:t>
       </w:r>
     </w:p>
     <w:p>
@@ -2199,7 +3777,103 @@
           <w:rFonts w:cs="Times New Roman"/>
           <w:szCs w:val="28"/>
         </w:rPr>
-        <w:t>1. Дискретність вимірювання. Редагування дискретності вимірювання здійснюється за допомогою кнопки «Configure» в області налаштування дискретності вимірювання. Далі в полі «Memory depth» (рис.3.12) встановлюється кількість вимірювань (не більше 8192), а у полі «Time period» – частоту вимірювань (не менше 0,5 мкс).</w:t>
+        <w:t>1. Дискретність вимірювання. Редагування дискретності вимірювання здійснюється за допомогою кнопки «</w:t>
+      </w:r>
+      <w:proofErr w:type="spellStart"/>
+      <w:r>
+        <w:rPr>
+          <w:rFonts w:cs="Times New Roman"/>
+          <w:szCs w:val="28"/>
+        </w:rPr>
+        <w:t>Configure</w:t>
+      </w:r>
+      <w:proofErr w:type="spellEnd"/>
+      <w:r>
+        <w:rPr>
+          <w:rFonts w:cs="Times New Roman"/>
+          <w:szCs w:val="28"/>
+        </w:rPr>
+        <w:t>» в області налаштування дискретності вимірювання. Далі в полі «</w:t>
+      </w:r>
+      <w:proofErr w:type="spellStart"/>
+      <w:r>
+        <w:rPr>
+          <w:rFonts w:cs="Times New Roman"/>
+          <w:szCs w:val="28"/>
+        </w:rPr>
+        <w:t>Memory</w:t>
+      </w:r>
+      <w:proofErr w:type="spellEnd"/>
+      <w:r>
+        <w:rPr>
+          <w:rFonts w:cs="Times New Roman"/>
+          <w:szCs w:val="28"/>
+        </w:rPr>
+        <w:t xml:space="preserve"> </w:t>
+      </w:r>
+      <w:proofErr w:type="spellStart"/>
+      <w:r>
+        <w:rPr>
+          <w:rFonts w:cs="Times New Roman"/>
+          <w:szCs w:val="28"/>
+        </w:rPr>
+        <w:t>depth</w:t>
+      </w:r>
+      <w:proofErr w:type="spellEnd"/>
+      <w:r>
+        <w:rPr>
+          <w:rFonts w:cs="Times New Roman"/>
+          <w:szCs w:val="28"/>
+        </w:rPr>
+        <w:t>» (рис.3.12) встановлюється кількість вимірювань (не більше 8192), а у полі «</w:t>
+      </w:r>
+      <w:proofErr w:type="spellStart"/>
+      <w:r>
+        <w:rPr>
+          <w:rFonts w:cs="Times New Roman"/>
+          <w:szCs w:val="28"/>
+        </w:rPr>
+        <w:t>Time</w:t>
+      </w:r>
+      <w:proofErr w:type="spellEnd"/>
+      <w:r>
+        <w:rPr>
+          <w:rFonts w:cs="Times New Roman"/>
+          <w:szCs w:val="28"/>
+        </w:rPr>
+        <w:t xml:space="preserve"> </w:t>
+      </w:r>
+      <w:proofErr w:type="spellStart"/>
+      <w:r>
+        <w:rPr>
+          <w:rFonts w:cs="Times New Roman"/>
+          <w:szCs w:val="28"/>
+        </w:rPr>
+        <w:t>period</w:t>
+      </w:r>
+      <w:proofErr w:type="spellEnd"/>
+      <w:r>
+        <w:rPr>
+          <w:rFonts w:cs="Times New Roman"/>
+          <w:szCs w:val="28"/>
+        </w:rPr>
+        <w:t xml:space="preserve">» – частоту вимірювань (не менше 0,5 </w:t>
+      </w:r>
+      <w:proofErr w:type="spellStart"/>
+      <w:r>
+        <w:rPr>
+          <w:rFonts w:cs="Times New Roman"/>
+          <w:szCs w:val="28"/>
+        </w:rPr>
+        <w:t>мкс</w:t>
+      </w:r>
+      <w:proofErr w:type="spellEnd"/>
+      <w:r>
+        <w:rPr>
+          <w:rFonts w:cs="Times New Roman"/>
+          <w:szCs w:val="28"/>
+        </w:rPr>
+        <w:t>).</w:t>
       </w:r>
     </w:p>
     <w:p>
@@ -2213,10 +3887,10 @@
       </w:pPr>
       <w:r>
         <w:object w:dxaOrig="17171" w:dyaOrig="10154">
-          <v:shape id="_x0000_i1043" type="#_x0000_t75" style="width:495.75pt;height:293.25pt" o:ole="">
+          <v:shape id="_x0000_i1026" type="#_x0000_t75" style="width:495.75pt;height:293.25pt" o:ole="">
             <v:imagedata r:id="rId16" o:title=""/>
           </v:shape>
-          <o:OLEObject Type="Embed" ProgID="Visio.Drawing.11" ShapeID="_x0000_i1043" DrawAspect="Content" ObjectID="_1603125512" r:id="rId17"/>
+          <o:OLEObject Type="Embed" ProgID="Visio.Drawing.11" ShapeID="_x0000_i1026" DrawAspect="Content" ObjectID="_1604300133" r:id="rId17"/>
         </w:object>
       </w:r>
     </w:p>
@@ -2242,8 +3916,17 @@
           <w:rFonts w:cs="Times New Roman"/>
           <w:szCs w:val="28"/>
         </w:rPr>
-        <w:t>.11 – Вікно компоненту Oscilloscope</w:t>
-      </w:r>
+        <w:t xml:space="preserve">.11 – Вікно компоненту </w:t>
+      </w:r>
+      <w:proofErr w:type="spellStart"/>
+      <w:r>
+        <w:rPr>
+          <w:rFonts w:cs="Times New Roman"/>
+          <w:szCs w:val="28"/>
+        </w:rPr>
+        <w:t>Oscilloscope</w:t>
+      </w:r>
+      <w:proofErr w:type="spellEnd"/>
     </w:p>
     <w:p>
       <w:pPr>
@@ -2364,7 +4047,167 @@
           <w:rFonts w:cs="Times New Roman"/>
           <w:szCs w:val="28"/>
         </w:rPr>
-        <w:t>2. Тригер. Компонент «Trigger» призначений для автоматичного запуску вимірювання за подією. Для цього обирається тип тригера «Signal Trigger». Значення параметру «Pre Trigger» виставляється в 0% (за замовчуванням встановлено 100%). Цей параметр відповідає за зсув у часі початку вимірювання. Сигнал, за яким відбувається запуск вимірювання, задається у полі «Trigger Signal», а величина цього сигналу, перевищення якої спричиняє запуск вимірювання – у полі «Threshold value». В полі «Edge» задається фронт сигналу, по якому починається вимірювання (рис.3.13).</w:t>
+        <w:t>2. Тригер. Компонент «</w:t>
+      </w:r>
+      <w:proofErr w:type="spellStart"/>
+      <w:r>
+        <w:rPr>
+          <w:rFonts w:cs="Times New Roman"/>
+          <w:szCs w:val="28"/>
+        </w:rPr>
+        <w:t>Trigger</w:t>
+      </w:r>
+      <w:proofErr w:type="spellEnd"/>
+      <w:r>
+        <w:rPr>
+          <w:rFonts w:cs="Times New Roman"/>
+          <w:szCs w:val="28"/>
+        </w:rPr>
+        <w:t>» призначений для автоматичного запуску вимірювання за подією. Для цього обирається тип тригера «</w:t>
+      </w:r>
+      <w:proofErr w:type="spellStart"/>
+      <w:r>
+        <w:rPr>
+          <w:rFonts w:cs="Times New Roman"/>
+          <w:szCs w:val="28"/>
+        </w:rPr>
+        <w:t>Signal</w:t>
+      </w:r>
+      <w:proofErr w:type="spellEnd"/>
+      <w:r>
+        <w:rPr>
+          <w:rFonts w:cs="Times New Roman"/>
+          <w:szCs w:val="28"/>
+        </w:rPr>
+        <w:t xml:space="preserve"> </w:t>
+      </w:r>
+      <w:proofErr w:type="spellStart"/>
+      <w:r>
+        <w:rPr>
+          <w:rFonts w:cs="Times New Roman"/>
+          <w:szCs w:val="28"/>
+        </w:rPr>
+        <w:t>Trigger</w:t>
+      </w:r>
+      <w:proofErr w:type="spellEnd"/>
+      <w:r>
+        <w:rPr>
+          <w:rFonts w:cs="Times New Roman"/>
+          <w:szCs w:val="28"/>
+        </w:rPr>
+        <w:t>». Значення параметру «</w:t>
+      </w:r>
+      <w:proofErr w:type="spellStart"/>
+      <w:r>
+        <w:rPr>
+          <w:rFonts w:cs="Times New Roman"/>
+          <w:szCs w:val="28"/>
+        </w:rPr>
+        <w:t>Pre</w:t>
+      </w:r>
+      <w:proofErr w:type="spellEnd"/>
+      <w:r>
+        <w:rPr>
+          <w:rFonts w:cs="Times New Roman"/>
+          <w:szCs w:val="28"/>
+        </w:rPr>
+        <w:t xml:space="preserve"> </w:t>
+      </w:r>
+      <w:proofErr w:type="spellStart"/>
+      <w:r>
+        <w:rPr>
+          <w:rFonts w:cs="Times New Roman"/>
+          <w:szCs w:val="28"/>
+        </w:rPr>
+        <w:t>Trigger</w:t>
+      </w:r>
+      <w:proofErr w:type="spellEnd"/>
+      <w:r>
+        <w:rPr>
+          <w:rFonts w:cs="Times New Roman"/>
+          <w:szCs w:val="28"/>
+        </w:rPr>
+        <w:t>» виставляється в 0% (за замовчуванням встановлено 100%). Цей параметр відповідає за зсув у часі початку вимірювання. Сигнал, за яким відбувається запуск вимірювання, задається у полі «</w:t>
+      </w:r>
+      <w:proofErr w:type="spellStart"/>
+      <w:r>
+        <w:rPr>
+          <w:rFonts w:cs="Times New Roman"/>
+          <w:szCs w:val="28"/>
+        </w:rPr>
+        <w:t>Trigger</w:t>
+      </w:r>
+      <w:proofErr w:type="spellEnd"/>
+      <w:r>
+        <w:rPr>
+          <w:rFonts w:cs="Times New Roman"/>
+          <w:szCs w:val="28"/>
+        </w:rPr>
+        <w:t xml:space="preserve"> </w:t>
+      </w:r>
+      <w:proofErr w:type="spellStart"/>
+      <w:r>
+        <w:rPr>
+          <w:rFonts w:cs="Times New Roman"/>
+          <w:szCs w:val="28"/>
+        </w:rPr>
+        <w:t>Signal</w:t>
+      </w:r>
+      <w:proofErr w:type="spellEnd"/>
+      <w:r>
+        <w:rPr>
+          <w:rFonts w:cs="Times New Roman"/>
+          <w:szCs w:val="28"/>
+        </w:rPr>
+        <w:t>», а величина цього сигналу, перевищення якої спричиняє запуск вимірювання – у полі «</w:t>
+      </w:r>
+      <w:proofErr w:type="spellStart"/>
+      <w:r>
+        <w:rPr>
+          <w:rFonts w:cs="Times New Roman"/>
+          <w:szCs w:val="28"/>
+        </w:rPr>
+        <w:t>Threshold</w:t>
+      </w:r>
+      <w:proofErr w:type="spellEnd"/>
+      <w:r>
+        <w:rPr>
+          <w:rFonts w:cs="Times New Roman"/>
+          <w:szCs w:val="28"/>
+        </w:rPr>
+        <w:t xml:space="preserve"> </w:t>
+      </w:r>
+      <w:proofErr w:type="spellStart"/>
+      <w:r>
+        <w:rPr>
+          <w:rFonts w:cs="Times New Roman"/>
+          <w:szCs w:val="28"/>
+        </w:rPr>
+        <w:t>value</w:t>
+      </w:r>
+      <w:proofErr w:type="spellEnd"/>
+      <w:r>
+        <w:rPr>
+          <w:rFonts w:cs="Times New Roman"/>
+          <w:szCs w:val="28"/>
+        </w:rPr>
+        <w:t>». В полі «</w:t>
+      </w:r>
+      <w:proofErr w:type="spellStart"/>
+      <w:r>
+        <w:rPr>
+          <w:rFonts w:cs="Times New Roman"/>
+          <w:szCs w:val="28"/>
+        </w:rPr>
+        <w:t>Edge</w:t>
+      </w:r>
+      <w:proofErr w:type="spellEnd"/>
+      <w:r>
+        <w:rPr>
+          <w:rFonts w:cs="Times New Roman"/>
+          <w:szCs w:val="28"/>
+        </w:rPr>
+        <w:t>» задається фронт сигналу, по якому починається вимірювання (рис.3.13).</w:t>
       </w:r>
     </w:p>
     <w:p>
@@ -2480,7 +4323,23 @@
           <w:rFonts w:cs="Times New Roman"/>
           <w:szCs w:val="28"/>
         </w:rPr>
-        <w:t>3. Вибір сигналів для вимірювання. Доступ до вибору параметрів для вимірювання здійснюється при натисканні кнопки «Signals» в області вибору сигналів. При цьому відкривається вікно (рис.3.14) налаштування сигналів. В лівому полі знаходяться сигнали, які можуть бути обрані для вимірювання, а в правому полі – сигнали, що вже обрані для вимірювання. Вибір величини, яку необхідно виміряти здійснюється подвійним кліком мишки у лівому полі. Варто зазначити, що виміряти можна не більше чотирьох параметрів за один раз.</w:t>
+        <w:t>3. Вибір сигналів для вимірювання. Доступ до вибору параметрів для вимірювання здійснюється при натисканні кнопки «</w:t>
+      </w:r>
+      <w:proofErr w:type="spellStart"/>
+      <w:r>
+        <w:rPr>
+          <w:rFonts w:cs="Times New Roman"/>
+          <w:szCs w:val="28"/>
+        </w:rPr>
+        <w:t>Signals</w:t>
+      </w:r>
+      <w:proofErr w:type="spellEnd"/>
+      <w:r>
+        <w:rPr>
+          <w:rFonts w:cs="Times New Roman"/>
+          <w:szCs w:val="28"/>
+        </w:rPr>
+        <w:t>» в області вибору сигналів. При цьому відкривається вікно (рис.3.14) налаштування сигналів. В лівому полі знаходяться сигнали, які можуть бути обрані для вимірювання, а в правому полі – сигнали, що вже обрані для вимірювання. Вибір величини, яку необхідно виміряти здійснюється подвійним кліком мишки у лівому полі. Варто зазначити, що виміряти можна не більше чотирьох параметрів за один раз.</w:t>
       </w:r>
     </w:p>
     <w:p>
@@ -2497,7 +4356,71 @@
           <w:rFonts w:cs="Times New Roman"/>
           <w:szCs w:val="28"/>
         </w:rPr>
-        <w:t>Таким чином осцилограф налаштований і готовий до вимірювання. Після натискання кнопки «Start» осцилограф активується і вимірювання розпочнеться одразу після спрацювання тригера. Після закінчення вимірювання є можливість зберегти отримані дані у форматі для подальшої обробки. Це реалізовується за допомогою команди «File» &gt; «Store Measurements».</w:t>
+        <w:t>Таким чином осцилограф налаштований і готовий до вимірювання. Після натискання кнопки «</w:t>
+      </w:r>
+      <w:proofErr w:type="spellStart"/>
+      <w:r>
+        <w:rPr>
+          <w:rFonts w:cs="Times New Roman"/>
+          <w:szCs w:val="28"/>
+        </w:rPr>
+        <w:t>Start</w:t>
+      </w:r>
+      <w:proofErr w:type="spellEnd"/>
+      <w:r>
+        <w:rPr>
+          <w:rFonts w:cs="Times New Roman"/>
+          <w:szCs w:val="28"/>
+        </w:rPr>
+        <w:t>» осцилограф активується і вимірювання розпочнеться одразу після спрацювання тригера. Після закінчення вимірювання є можливість зберегти отримані дані у форматі для подальшої обробки. Це реалізовується за допомогою команди «</w:t>
+      </w:r>
+      <w:proofErr w:type="spellStart"/>
+      <w:r>
+        <w:rPr>
+          <w:rFonts w:cs="Times New Roman"/>
+          <w:szCs w:val="28"/>
+        </w:rPr>
+        <w:t>File</w:t>
+      </w:r>
+      <w:proofErr w:type="spellEnd"/>
+      <w:r>
+        <w:rPr>
+          <w:rFonts w:cs="Times New Roman"/>
+          <w:szCs w:val="28"/>
+        </w:rPr>
+        <w:t>» &gt; «</w:t>
+      </w:r>
+      <w:proofErr w:type="spellStart"/>
+      <w:r>
+        <w:rPr>
+          <w:rFonts w:cs="Times New Roman"/>
+          <w:szCs w:val="28"/>
+        </w:rPr>
+        <w:t>Store</w:t>
+      </w:r>
+      <w:proofErr w:type="spellEnd"/>
+      <w:r>
+        <w:rPr>
+          <w:rFonts w:cs="Times New Roman"/>
+          <w:szCs w:val="28"/>
+        </w:rPr>
+        <w:t xml:space="preserve"> </w:t>
+      </w:r>
+      <w:proofErr w:type="spellStart"/>
+      <w:r>
+        <w:rPr>
+          <w:rFonts w:cs="Times New Roman"/>
+          <w:szCs w:val="28"/>
+        </w:rPr>
+        <w:t>Measurements</w:t>
+      </w:r>
+      <w:proofErr w:type="spellEnd"/>
+      <w:r>
+        <w:rPr>
+          <w:rFonts w:cs="Times New Roman"/>
+          <w:szCs w:val="28"/>
+        </w:rPr>
+        <w:t>».</w:t>
       </w:r>
     </w:p>
     <w:p>
@@ -2512,10 +4435,10 @@
       </w:pPr>
       <w:r>
         <w:object w:dxaOrig="9434" w:dyaOrig="5324">
-          <v:shape id="_x0000_i1044" type="#_x0000_t75" style="width:372.75pt;height:211.5pt" o:ole="">
+          <v:shape id="_x0000_i1027" type="#_x0000_t75" style="width:372.75pt;height:211.5pt" o:ole="">
             <v:imagedata r:id="rId20" o:title=""/>
           </v:shape>
-          <o:OLEObject Type="Embed" ProgID="Visio.Drawing.11" ShapeID="_x0000_i1044" DrawAspect="Content" ObjectID="_1603125513" r:id="rId21"/>
+          <o:OLEObject Type="Embed" ProgID="Visio.Drawing.11" ShapeID="_x0000_i1027" DrawAspect="Content" ObjectID="_1604300134" r:id="rId21"/>
         </w:object>
       </w:r>
     </w:p>
@@ -2579,7 +4502,23 @@
           <w:rFonts w:cs="Times New Roman"/>
           <w:szCs w:val="28"/>
         </w:rPr>
-        <w:t>Програма IndraWorks дає можливість реалізації різних типів траєкторій кутового переміщення та швидкості – прямокутна траєкторія, синусоїда, модифікована синусоїда.</w:t>
+        <w:t xml:space="preserve">Програма </w:t>
+      </w:r>
+      <w:proofErr w:type="spellStart"/>
+      <w:r>
+        <w:rPr>
+          <w:rFonts w:cs="Times New Roman"/>
+          <w:szCs w:val="28"/>
+        </w:rPr>
+        <w:t>IndraWorks</w:t>
+      </w:r>
+      <w:proofErr w:type="spellEnd"/>
+      <w:r>
+        <w:rPr>
+          <w:rFonts w:cs="Times New Roman"/>
+          <w:szCs w:val="28"/>
+        </w:rPr>
+        <w:t xml:space="preserve"> дає можливість реалізації різних типів траєкторій кутового переміщення та швидкості – прямокутна траєкторія, синусоїда, модифікована синусоїда.</w:t>
       </w:r>
       <w:bookmarkStart w:id="6" w:name="_Toc528662586"/>
     </w:p>
@@ -2610,7 +4549,167 @@
           <w:rFonts w:cs="Times New Roman"/>
           <w:szCs w:val="28"/>
         </w:rPr>
-        <w:t>Формування траекторій швидкості можна здійснювати за допомогою пункту «Comand Value Box» або «Drive-Integrated Command Value Generator» в папці «Optimization/Commissioning» дерева проекту.</w:t>
+        <w:t xml:space="preserve">Формування </w:t>
+      </w:r>
+      <w:proofErr w:type="spellStart"/>
+      <w:r>
+        <w:rPr>
+          <w:rFonts w:cs="Times New Roman"/>
+          <w:szCs w:val="28"/>
+        </w:rPr>
+        <w:t>траекторій</w:t>
+      </w:r>
+      <w:proofErr w:type="spellEnd"/>
+      <w:r>
+        <w:rPr>
+          <w:rFonts w:cs="Times New Roman"/>
+          <w:szCs w:val="28"/>
+        </w:rPr>
+        <w:t xml:space="preserve"> швидкості можна здійснювати за допомогою пункту «</w:t>
+      </w:r>
+      <w:proofErr w:type="spellStart"/>
+      <w:r>
+        <w:rPr>
+          <w:rFonts w:cs="Times New Roman"/>
+          <w:szCs w:val="28"/>
+        </w:rPr>
+        <w:t>Comand</w:t>
+      </w:r>
+      <w:proofErr w:type="spellEnd"/>
+      <w:r>
+        <w:rPr>
+          <w:rFonts w:cs="Times New Roman"/>
+          <w:szCs w:val="28"/>
+        </w:rPr>
+        <w:t xml:space="preserve"> </w:t>
+      </w:r>
+      <w:proofErr w:type="spellStart"/>
+      <w:r>
+        <w:rPr>
+          <w:rFonts w:cs="Times New Roman"/>
+          <w:szCs w:val="28"/>
+        </w:rPr>
+        <w:t>Value</w:t>
+      </w:r>
+      <w:proofErr w:type="spellEnd"/>
+      <w:r>
+        <w:rPr>
+          <w:rFonts w:cs="Times New Roman"/>
+          <w:szCs w:val="28"/>
+        </w:rPr>
+        <w:t xml:space="preserve"> </w:t>
+      </w:r>
+      <w:proofErr w:type="spellStart"/>
+      <w:r>
+        <w:rPr>
+          <w:rFonts w:cs="Times New Roman"/>
+          <w:szCs w:val="28"/>
+        </w:rPr>
+        <w:t>Box</w:t>
+      </w:r>
+      <w:proofErr w:type="spellEnd"/>
+      <w:r>
+        <w:rPr>
+          <w:rFonts w:cs="Times New Roman"/>
+          <w:szCs w:val="28"/>
+        </w:rPr>
+        <w:t>» або «</w:t>
+      </w:r>
+      <w:proofErr w:type="spellStart"/>
+      <w:r>
+        <w:rPr>
+          <w:rFonts w:cs="Times New Roman"/>
+          <w:szCs w:val="28"/>
+        </w:rPr>
+        <w:t>Drive-Integrated</w:t>
+      </w:r>
+      <w:proofErr w:type="spellEnd"/>
+      <w:r>
+        <w:rPr>
+          <w:rFonts w:cs="Times New Roman"/>
+          <w:szCs w:val="28"/>
+        </w:rPr>
+        <w:t xml:space="preserve"> </w:t>
+      </w:r>
+      <w:proofErr w:type="spellStart"/>
+      <w:r>
+        <w:rPr>
+          <w:rFonts w:cs="Times New Roman"/>
+          <w:szCs w:val="28"/>
+        </w:rPr>
+        <w:t>Command</w:t>
+      </w:r>
+      <w:proofErr w:type="spellEnd"/>
+      <w:r>
+        <w:rPr>
+          <w:rFonts w:cs="Times New Roman"/>
+          <w:szCs w:val="28"/>
+        </w:rPr>
+        <w:t xml:space="preserve"> </w:t>
+      </w:r>
+      <w:proofErr w:type="spellStart"/>
+      <w:r>
+        <w:rPr>
+          <w:rFonts w:cs="Times New Roman"/>
+          <w:szCs w:val="28"/>
+        </w:rPr>
+        <w:t>Value</w:t>
+      </w:r>
+      <w:proofErr w:type="spellEnd"/>
+      <w:r>
+        <w:rPr>
+          <w:rFonts w:cs="Times New Roman"/>
+          <w:szCs w:val="28"/>
+        </w:rPr>
+        <w:t xml:space="preserve"> </w:t>
+      </w:r>
+      <w:proofErr w:type="spellStart"/>
+      <w:r>
+        <w:rPr>
+          <w:rFonts w:cs="Times New Roman"/>
+          <w:szCs w:val="28"/>
+        </w:rPr>
+        <w:t>Generator</w:t>
+      </w:r>
+      <w:proofErr w:type="spellEnd"/>
+      <w:r>
+        <w:rPr>
+          <w:rFonts w:cs="Times New Roman"/>
+          <w:szCs w:val="28"/>
+        </w:rPr>
+        <w:t>» в папці «</w:t>
+      </w:r>
+      <w:proofErr w:type="spellStart"/>
+      <w:r>
+        <w:rPr>
+          <w:rFonts w:cs="Times New Roman"/>
+          <w:szCs w:val="28"/>
+        </w:rPr>
+        <w:t>Optimization</w:t>
+      </w:r>
+      <w:proofErr w:type="spellEnd"/>
+      <w:r>
+        <w:rPr>
+          <w:rFonts w:cs="Times New Roman"/>
+          <w:szCs w:val="28"/>
+        </w:rPr>
+        <w:t>/</w:t>
+      </w:r>
+      <w:proofErr w:type="spellStart"/>
+      <w:r>
+        <w:rPr>
+          <w:rFonts w:cs="Times New Roman"/>
+          <w:szCs w:val="28"/>
+        </w:rPr>
+        <w:t>Commissioning</w:t>
+      </w:r>
+      <w:proofErr w:type="spellEnd"/>
+      <w:r>
+        <w:rPr>
+          <w:rFonts w:cs="Times New Roman"/>
+          <w:szCs w:val="28"/>
+        </w:rPr>
+        <w:t>» дерева проекту.</w:t>
       </w:r>
     </w:p>
     <w:p>
@@ -2642,7 +4741,103 @@
           <w:rFonts w:cs="Times New Roman"/>
           <w:szCs w:val="28"/>
         </w:rPr>
-        <w:t>Для налаштування траєкторії типу «полінома» необхідно встановити її параметри в пункті «Drive-Integrated Command Value Generator» в папки «Optimization/Commissioning» дерева проекту (рис.3.15).</w:t>
+        <w:t>Для налаштування траєкторії типу «полінома» необхідно встановити її параметри в пункті «</w:t>
+      </w:r>
+      <w:proofErr w:type="spellStart"/>
+      <w:r>
+        <w:rPr>
+          <w:rFonts w:cs="Times New Roman"/>
+          <w:szCs w:val="28"/>
+        </w:rPr>
+        <w:t>Drive-Integrated</w:t>
+      </w:r>
+      <w:proofErr w:type="spellEnd"/>
+      <w:r>
+        <w:rPr>
+          <w:rFonts w:cs="Times New Roman"/>
+          <w:szCs w:val="28"/>
+        </w:rPr>
+        <w:t xml:space="preserve"> </w:t>
+      </w:r>
+      <w:proofErr w:type="spellStart"/>
+      <w:r>
+        <w:rPr>
+          <w:rFonts w:cs="Times New Roman"/>
+          <w:szCs w:val="28"/>
+        </w:rPr>
+        <w:t>Command</w:t>
+      </w:r>
+      <w:proofErr w:type="spellEnd"/>
+      <w:r>
+        <w:rPr>
+          <w:rFonts w:cs="Times New Roman"/>
+          <w:szCs w:val="28"/>
+        </w:rPr>
+        <w:t xml:space="preserve"> </w:t>
+      </w:r>
+      <w:proofErr w:type="spellStart"/>
+      <w:r>
+        <w:rPr>
+          <w:rFonts w:cs="Times New Roman"/>
+          <w:szCs w:val="28"/>
+        </w:rPr>
+        <w:t>Value</w:t>
+      </w:r>
+      <w:proofErr w:type="spellEnd"/>
+      <w:r>
+        <w:rPr>
+          <w:rFonts w:cs="Times New Roman"/>
+          <w:szCs w:val="28"/>
+        </w:rPr>
+        <w:t xml:space="preserve"> </w:t>
+      </w:r>
+      <w:proofErr w:type="spellStart"/>
+      <w:r>
+        <w:rPr>
+          <w:rFonts w:cs="Times New Roman"/>
+          <w:szCs w:val="28"/>
+        </w:rPr>
+        <w:t>Generator</w:t>
+      </w:r>
+      <w:proofErr w:type="spellEnd"/>
+      <w:r>
+        <w:rPr>
+          <w:rFonts w:cs="Times New Roman"/>
+          <w:szCs w:val="28"/>
+        </w:rPr>
+        <w:t>» в папки «</w:t>
+      </w:r>
+      <w:proofErr w:type="spellStart"/>
+      <w:r>
+        <w:rPr>
+          <w:rFonts w:cs="Times New Roman"/>
+          <w:szCs w:val="28"/>
+        </w:rPr>
+        <w:t>Optimization</w:t>
+      </w:r>
+      <w:proofErr w:type="spellEnd"/>
+      <w:r>
+        <w:rPr>
+          <w:rFonts w:cs="Times New Roman"/>
+          <w:szCs w:val="28"/>
+        </w:rPr>
+        <w:t>/</w:t>
+      </w:r>
+      <w:proofErr w:type="spellStart"/>
+      <w:r>
+        <w:rPr>
+          <w:rFonts w:cs="Times New Roman"/>
+          <w:szCs w:val="28"/>
+        </w:rPr>
+        <w:t>Commissioning</w:t>
+      </w:r>
+      <w:proofErr w:type="spellEnd"/>
+      <w:r>
+        <w:rPr>
+          <w:rFonts w:cs="Times New Roman"/>
+          <w:szCs w:val="28"/>
+        </w:rPr>
+        <w:t>» дерева проекту (рис.3.15).</w:t>
       </w:r>
     </w:p>
     <w:p>
@@ -2656,10 +4851,10 @@
       </w:pPr>
       <w:r>
         <w:object w:dxaOrig="15171" w:dyaOrig="9771">
-          <v:shape id="_x0000_i1045" type="#_x0000_t75" style="width:496.5pt;height:321pt" o:ole="">
+          <v:shape id="_x0000_i1028" type="#_x0000_t75" style="width:496.5pt;height:321pt" o:ole="">
             <v:imagedata r:id="rId22" o:title=""/>
           </v:shape>
-          <o:OLEObject Type="Embed" ProgID="Visio.Drawing.11" ShapeID="_x0000_i1045" DrawAspect="Content" ObjectID="_1603125514" r:id="rId23"/>
+          <o:OLEObject Type="Embed" ProgID="Visio.Drawing.11" ShapeID="_x0000_i1028" DrawAspect="Content" ObjectID="_1604300135" r:id="rId23"/>
         </w:object>
       </w:r>
       <w:r>
@@ -2691,7 +4886,103 @@
           <w:rFonts w:cs="Times New Roman"/>
           <w:szCs w:val="28"/>
         </w:rPr>
-        <w:t>В полі генератора завдання потрібно вказати тип «Square-wave signal», вказати параметри поліноми згідно з графіком на рис.3.16 і обрати параметр завдання траєкторії «S-0-0037: Additive velocity command value».</w:t>
+        <w:t>В полі генератора завдання потрібно вказати тип «</w:t>
+      </w:r>
+      <w:proofErr w:type="spellStart"/>
+      <w:r>
+        <w:rPr>
+          <w:rFonts w:cs="Times New Roman"/>
+          <w:szCs w:val="28"/>
+        </w:rPr>
+        <w:t>Square-wave</w:t>
+      </w:r>
+      <w:proofErr w:type="spellEnd"/>
+      <w:r>
+        <w:rPr>
+          <w:rFonts w:cs="Times New Roman"/>
+          <w:szCs w:val="28"/>
+        </w:rPr>
+        <w:t xml:space="preserve"> </w:t>
+      </w:r>
+      <w:proofErr w:type="spellStart"/>
+      <w:r>
+        <w:rPr>
+          <w:rFonts w:cs="Times New Roman"/>
+          <w:szCs w:val="28"/>
+        </w:rPr>
+        <w:t>signal</w:t>
+      </w:r>
+      <w:proofErr w:type="spellEnd"/>
+      <w:r>
+        <w:rPr>
+          <w:rFonts w:cs="Times New Roman"/>
+          <w:szCs w:val="28"/>
+        </w:rPr>
+        <w:t xml:space="preserve">», вказати параметри поліноми згідно з графіком на рис.3.16 і обрати параметр завдання траєкторії «S-0-0037: </w:t>
+      </w:r>
+      <w:proofErr w:type="spellStart"/>
+      <w:r>
+        <w:rPr>
+          <w:rFonts w:cs="Times New Roman"/>
+          <w:szCs w:val="28"/>
+        </w:rPr>
+        <w:t>Additive</w:t>
+      </w:r>
+      <w:proofErr w:type="spellEnd"/>
+      <w:r>
+        <w:rPr>
+          <w:rFonts w:cs="Times New Roman"/>
+          <w:szCs w:val="28"/>
+        </w:rPr>
+        <w:t xml:space="preserve"> </w:t>
+      </w:r>
+      <w:proofErr w:type="spellStart"/>
+      <w:r>
+        <w:rPr>
+          <w:rFonts w:cs="Times New Roman"/>
+          <w:szCs w:val="28"/>
+        </w:rPr>
+        <w:t>velocity</w:t>
+      </w:r>
+      <w:proofErr w:type="spellEnd"/>
+      <w:r>
+        <w:rPr>
+          <w:rFonts w:cs="Times New Roman"/>
+          <w:szCs w:val="28"/>
+        </w:rPr>
+        <w:t xml:space="preserve"> </w:t>
+      </w:r>
+      <w:proofErr w:type="spellStart"/>
+      <w:r>
+        <w:rPr>
+          <w:rFonts w:cs="Times New Roman"/>
+          <w:szCs w:val="28"/>
+        </w:rPr>
+        <w:t>command</w:t>
+      </w:r>
+      <w:proofErr w:type="spellEnd"/>
+      <w:r>
+        <w:rPr>
+          <w:rFonts w:cs="Times New Roman"/>
+          <w:szCs w:val="28"/>
+        </w:rPr>
+        <w:t xml:space="preserve"> </w:t>
+      </w:r>
+      <w:proofErr w:type="spellStart"/>
+      <w:r>
+        <w:rPr>
+          <w:rFonts w:cs="Times New Roman"/>
+          <w:szCs w:val="28"/>
+        </w:rPr>
+        <w:t>value</w:t>
+      </w:r>
+      <w:proofErr w:type="spellEnd"/>
+      <w:r>
+        <w:rPr>
+          <w:rFonts w:cs="Times New Roman"/>
+          <w:szCs w:val="28"/>
+        </w:rPr>
+        <w:t>».</w:t>
       </w:r>
     </w:p>
     <w:p>
@@ -2729,7 +5020,23 @@
           <w:sz w:val="28"/>
           <w:szCs w:val="28"/>
         </w:rPr>
-        <w:t>P-0-1155: Amplitude – амплітуда поліноми.</w:t>
+        <w:t xml:space="preserve">P-0-1155: </w:t>
+      </w:r>
+      <w:proofErr w:type="spellStart"/>
+      <w:r>
+        <w:rPr>
+          <w:sz w:val="28"/>
+          <w:szCs w:val="28"/>
+        </w:rPr>
+        <w:t>Amplitude</w:t>
+      </w:r>
+      <w:proofErr w:type="spellEnd"/>
+      <w:r>
+        <w:rPr>
+          <w:sz w:val="28"/>
+          <w:szCs w:val="28"/>
+        </w:rPr>
+        <w:t xml:space="preserve"> – амплітуда поліноми.</w:t>
       </w:r>
     </w:p>
     <w:p>
@@ -2750,7 +5057,23 @@
           <w:sz w:val="28"/>
           <w:szCs w:val="28"/>
         </w:rPr>
-        <w:t>P-0-1156: Duration 1 – час руху в прямому напрямку.</w:t>
+        <w:t xml:space="preserve">P-0-1156: </w:t>
+      </w:r>
+      <w:proofErr w:type="spellStart"/>
+      <w:r>
+        <w:rPr>
+          <w:sz w:val="28"/>
+          <w:szCs w:val="28"/>
+        </w:rPr>
+        <w:t>Duration</w:t>
+      </w:r>
+      <w:proofErr w:type="spellEnd"/>
+      <w:r>
+        <w:rPr>
+          <w:sz w:val="28"/>
+          <w:szCs w:val="28"/>
+        </w:rPr>
+        <w:t xml:space="preserve"> 1 – час руху в прямому напрямку.</w:t>
       </w:r>
     </w:p>
     <w:p>
@@ -2771,7 +5094,23 @@
           <w:sz w:val="28"/>
           <w:szCs w:val="28"/>
         </w:rPr>
-        <w:t xml:space="preserve"> P-0-1157: Duration 2 – час руху в зворотному напрямку.</w:t>
+        <w:t xml:space="preserve"> P-0-1157: </w:t>
+      </w:r>
+      <w:proofErr w:type="spellStart"/>
+      <w:r>
+        <w:rPr>
+          <w:sz w:val="28"/>
+          <w:szCs w:val="28"/>
+        </w:rPr>
+        <w:t>Duration</w:t>
+      </w:r>
+      <w:proofErr w:type="spellEnd"/>
+      <w:r>
+        <w:rPr>
+          <w:sz w:val="28"/>
+          <w:szCs w:val="28"/>
+        </w:rPr>
+        <w:t xml:space="preserve"> 2 – час руху в зворотному напрямку.</w:t>
       </w:r>
     </w:p>
     <w:p>
@@ -2792,7 +5131,23 @@
           <w:sz w:val="28"/>
           <w:szCs w:val="28"/>
         </w:rPr>
-        <w:t>P-0-1154: Offset – зміщення траєкторії відносно осі абсцис.</w:t>
+        <w:t xml:space="preserve">P-0-1154: </w:t>
+      </w:r>
+      <w:proofErr w:type="spellStart"/>
+      <w:r>
+        <w:rPr>
+          <w:sz w:val="28"/>
+          <w:szCs w:val="28"/>
+        </w:rPr>
+        <w:t>Offset</w:t>
+      </w:r>
+      <w:proofErr w:type="spellEnd"/>
+      <w:r>
+        <w:rPr>
+          <w:sz w:val="28"/>
+          <w:szCs w:val="28"/>
+        </w:rPr>
+        <w:t xml:space="preserve"> – зміщення траєкторії відносно осі абсцис.</w:t>
       </w:r>
     </w:p>
     <w:p>
@@ -2813,7 +5168,39 @@
           <w:sz w:val="28"/>
           <w:szCs w:val="28"/>
         </w:rPr>
-        <w:t>P-0-1158: Periodic time – період поліноми.</w:t>
+        <w:t xml:space="preserve">P-0-1158: </w:t>
+      </w:r>
+      <w:proofErr w:type="spellStart"/>
+      <w:r>
+        <w:rPr>
+          <w:sz w:val="28"/>
+          <w:szCs w:val="28"/>
+        </w:rPr>
+        <w:t>Periodic</w:t>
+      </w:r>
+      <w:proofErr w:type="spellEnd"/>
+      <w:r>
+        <w:rPr>
+          <w:sz w:val="28"/>
+          <w:szCs w:val="28"/>
+        </w:rPr>
+        <w:t xml:space="preserve"> </w:t>
+      </w:r>
+      <w:proofErr w:type="spellStart"/>
+      <w:r>
+        <w:rPr>
+          <w:sz w:val="28"/>
+          <w:szCs w:val="28"/>
+        </w:rPr>
+        <w:t>time</w:t>
+      </w:r>
+      <w:proofErr w:type="spellEnd"/>
+      <w:r>
+        <w:rPr>
+          <w:sz w:val="28"/>
+          <w:szCs w:val="28"/>
+        </w:rPr>
+        <w:t xml:space="preserve"> – період поліноми.</w:t>
       </w:r>
     </w:p>
     <w:p>
@@ -2830,14 +5217,86 @@
           <w:rFonts w:cs="Times New Roman"/>
           <w:szCs w:val="28"/>
         </w:rPr>
-        <w:t>Для того, щоб реалізувати циклічне повторення заданої траєкторії, в полі додаткових опцій обирається опція «Periodic signal generation». Початок відпрацювання заданої траєкторії відбувається після активації команди «Enable».</w:t>
+        <w:t>Для того, щоб реалізувати циклічне повторення заданої траєкторії, в полі додаткових опцій обирається опція «</w:t>
+      </w:r>
+      <w:proofErr w:type="spellStart"/>
+      <w:r>
+        <w:rPr>
+          <w:rFonts w:cs="Times New Roman"/>
+          <w:szCs w:val="28"/>
+        </w:rPr>
+        <w:t>Periodic</w:t>
+      </w:r>
+      <w:proofErr w:type="spellEnd"/>
+      <w:r>
+        <w:rPr>
+          <w:rFonts w:cs="Times New Roman"/>
+          <w:szCs w:val="28"/>
+        </w:rPr>
+        <w:t xml:space="preserve"> </w:t>
+      </w:r>
+      <w:proofErr w:type="spellStart"/>
+      <w:r>
+        <w:rPr>
+          <w:rFonts w:cs="Times New Roman"/>
+          <w:szCs w:val="28"/>
+        </w:rPr>
+        <w:t>signal</w:t>
+      </w:r>
+      <w:proofErr w:type="spellEnd"/>
+      <w:r>
+        <w:rPr>
+          <w:rFonts w:cs="Times New Roman"/>
+          <w:szCs w:val="28"/>
+        </w:rPr>
+        <w:t xml:space="preserve"> </w:t>
+      </w:r>
+      <w:proofErr w:type="spellStart"/>
+      <w:r>
+        <w:rPr>
+          <w:rFonts w:cs="Times New Roman"/>
+          <w:szCs w:val="28"/>
+        </w:rPr>
+        <w:t>generation</w:t>
+      </w:r>
+      <w:proofErr w:type="spellEnd"/>
+      <w:r>
+        <w:rPr>
+          <w:rFonts w:cs="Times New Roman"/>
+          <w:szCs w:val="28"/>
+        </w:rPr>
+        <w:t xml:space="preserve">». Початок відпрацювання заданої траєкторії </w:t>
+      </w:r>
+      <w:r>
+        <w:rPr>
+          <w:rFonts w:cs="Times New Roman"/>
+          <w:szCs w:val="28"/>
+        </w:rPr>
+        <w:lastRenderedPageBreak/>
+        <w:t>відбувається після активації команди «</w:t>
+      </w:r>
+      <w:proofErr w:type="spellStart"/>
+      <w:r>
+        <w:rPr>
+          <w:rFonts w:cs="Times New Roman"/>
+          <w:szCs w:val="28"/>
+        </w:rPr>
+        <w:t>Enable</w:t>
+      </w:r>
+      <w:proofErr w:type="spellEnd"/>
+      <w:r>
+        <w:rPr>
+          <w:rFonts w:cs="Times New Roman"/>
+          <w:szCs w:val="28"/>
+        </w:rPr>
+        <w:t>».</w:t>
       </w:r>
       <w:r>
         <w:object w:dxaOrig="8910" w:dyaOrig="5054">
-          <v:shape id="_x0000_i1046" type="#_x0000_t75" style="width:423pt;height:239.25pt" o:ole="">
+          <v:shape id="_x0000_i1029" type="#_x0000_t75" style="width:423pt;height:239.25pt" o:ole="">
             <v:imagedata r:id="rId24" o:title=""/>
           </v:shape>
-          <o:OLEObject Type="Embed" ProgID="Visio.Drawing.11" ShapeID="_x0000_i1046" DrawAspect="Content" ObjectID="_1603125515" r:id="rId25"/>
+          <o:OLEObject Type="Embed" ProgID="Visio.Drawing.11" ShapeID="_x0000_i1029" DrawAspect="Content" ObjectID="_1604300136" r:id="rId25"/>
         </w:object>
       </w:r>
     </w:p>
@@ -2910,7 +5369,39 @@
           <w:rFonts w:cs="Times New Roman"/>
           <w:szCs w:val="28"/>
         </w:rPr>
-        <w:t>Реалізація траєкторії швидкості типу «синусоїда» здійснюється аналогічно до траєкторії типу «полінома», але при цьому у полі генератора завдання потрібно вказати тип «Sine signal» та параметри синусоїди згідно з графіком на рис.3.17.</w:t>
+        <w:t>Реалізація траєкторії швидкості типу «синусоїда» здійснюється аналогічно до траєкторії типу «полінома», але при цьому у полі генератора завдання потрібно вказати тип «</w:t>
+      </w:r>
+      <w:proofErr w:type="spellStart"/>
+      <w:r>
+        <w:rPr>
+          <w:rFonts w:cs="Times New Roman"/>
+          <w:szCs w:val="28"/>
+        </w:rPr>
+        <w:t>Sine</w:t>
+      </w:r>
+      <w:proofErr w:type="spellEnd"/>
+      <w:r>
+        <w:rPr>
+          <w:rFonts w:cs="Times New Roman"/>
+          <w:szCs w:val="28"/>
+        </w:rPr>
+        <w:t xml:space="preserve"> </w:t>
+      </w:r>
+      <w:proofErr w:type="spellStart"/>
+      <w:r>
+        <w:rPr>
+          <w:rFonts w:cs="Times New Roman"/>
+          <w:szCs w:val="28"/>
+        </w:rPr>
+        <w:t>signal</w:t>
+      </w:r>
+      <w:proofErr w:type="spellEnd"/>
+      <w:r>
+        <w:rPr>
+          <w:rFonts w:cs="Times New Roman"/>
+          <w:szCs w:val="28"/>
+        </w:rPr>
+        <w:t>» та параметри синусоїди згідно з графіком на рис.3.17.</w:t>
       </w:r>
     </w:p>
     <w:p>
@@ -2948,7 +5439,23 @@
           <w:sz w:val="28"/>
           <w:szCs w:val="28"/>
         </w:rPr>
-        <w:t>P-0-1155: Amplitude – амплітуда синусоїди.</w:t>
+        <w:t xml:space="preserve">P-0-1155: </w:t>
+      </w:r>
+      <w:proofErr w:type="spellStart"/>
+      <w:r>
+        <w:rPr>
+          <w:sz w:val="28"/>
+          <w:szCs w:val="28"/>
+        </w:rPr>
+        <w:t>Amplitude</w:t>
+      </w:r>
+      <w:proofErr w:type="spellEnd"/>
+      <w:r>
+        <w:rPr>
+          <w:sz w:val="28"/>
+          <w:szCs w:val="28"/>
+        </w:rPr>
+        <w:t xml:space="preserve"> – амплітуда синусоїди.</w:t>
       </w:r>
     </w:p>
     <w:p>
@@ -2969,7 +5476,23 @@
           <w:sz w:val="28"/>
           <w:szCs w:val="28"/>
         </w:rPr>
-        <w:t>P-0-1154: Offset – зміщення траєкторії відносно осі абсцис.</w:t>
+        <w:t xml:space="preserve">P-0-1154: </w:t>
+      </w:r>
+      <w:proofErr w:type="spellStart"/>
+      <w:r>
+        <w:rPr>
+          <w:sz w:val="28"/>
+          <w:szCs w:val="28"/>
+        </w:rPr>
+        <w:t>Offset</w:t>
+      </w:r>
+      <w:proofErr w:type="spellEnd"/>
+      <w:r>
+        <w:rPr>
+          <w:sz w:val="28"/>
+          <w:szCs w:val="28"/>
+        </w:rPr>
+        <w:t xml:space="preserve"> – зміщення траєкторії відносно осі абсцис.</w:t>
       </w:r>
     </w:p>
     <w:p>
@@ -2990,7 +5513,39 @@
           <w:sz w:val="28"/>
           <w:szCs w:val="28"/>
         </w:rPr>
-        <w:t>P-0-1158: Periodic time – період синусоїди.</w:t>
+        <w:t xml:space="preserve">P-0-1158: </w:t>
+      </w:r>
+      <w:proofErr w:type="spellStart"/>
+      <w:r>
+        <w:rPr>
+          <w:sz w:val="28"/>
+          <w:szCs w:val="28"/>
+        </w:rPr>
+        <w:t>Periodic</w:t>
+      </w:r>
+      <w:proofErr w:type="spellEnd"/>
+      <w:r>
+        <w:rPr>
+          <w:sz w:val="28"/>
+          <w:szCs w:val="28"/>
+        </w:rPr>
+        <w:t xml:space="preserve"> </w:t>
+      </w:r>
+      <w:proofErr w:type="spellStart"/>
+      <w:r>
+        <w:rPr>
+          <w:sz w:val="28"/>
+          <w:szCs w:val="28"/>
+        </w:rPr>
+        <w:t>time</w:t>
+      </w:r>
+      <w:proofErr w:type="spellEnd"/>
+      <w:r>
+        <w:rPr>
+          <w:sz w:val="28"/>
+          <w:szCs w:val="28"/>
+        </w:rPr>
+        <w:t xml:space="preserve"> – період синусоїди.</w:t>
       </w:r>
     </w:p>
     <w:p>
@@ -3004,10 +5559,10 @@
       </w:pPr>
       <w:r>
         <w:object w:dxaOrig="9164" w:dyaOrig="3913">
-          <v:shape id="_x0000_i1047" type="#_x0000_t75" style="width:429pt;height:183pt" o:ole="">
+          <v:shape id="_x0000_i1030" type="#_x0000_t75" style="width:429pt;height:183pt" o:ole="">
             <v:imagedata r:id="rId26" o:title=""/>
           </v:shape>
-          <o:OLEObject Type="Embed" ProgID="Visio.Drawing.11" ShapeID="_x0000_i1047" DrawAspect="Content" ObjectID="_1603125516" r:id="rId27"/>
+          <o:OLEObject Type="Embed" ProgID="Visio.Drawing.11" ShapeID="_x0000_i1030" DrawAspect="Content" ObjectID="_1604300137" r:id="rId27"/>
         </w:object>
       </w:r>
     </w:p>
@@ -3041,6 +5596,7 @@
         <w:pStyle w:val="Heading3"/>
       </w:pPr>
       <w:r>
+        <w:lastRenderedPageBreak/>
         <w:t>Траєкторія типу «модифікована синусоїда»</w:t>
       </w:r>
     </w:p>
@@ -3058,7 +5614,55 @@
           <w:rFonts w:cs="Times New Roman"/>
           <w:szCs w:val="28"/>
         </w:rPr>
-        <w:t>Реалізація траєкторії швидкості типу «модифікована синусоїда» здійснюється аналогічно до траєкторії типу «полінома» та «синусоїда», але при цьому у полі генератора завдання потрібно вказати тип «Modified sine signal» та параметри синусоїди згідно з графіком на рис.3.18.</w:t>
+        <w:t>Реалізація траєкторії швидкості типу «модифікована синусоїда» здійснюється аналогічно до траєкторії типу «полінома» та «синусоїда», але при цьому у полі генератора завдання потрібно вказати тип «</w:t>
+      </w:r>
+      <w:proofErr w:type="spellStart"/>
+      <w:r>
+        <w:rPr>
+          <w:rFonts w:cs="Times New Roman"/>
+          <w:szCs w:val="28"/>
+        </w:rPr>
+        <w:t>Modified</w:t>
+      </w:r>
+      <w:proofErr w:type="spellEnd"/>
+      <w:r>
+        <w:rPr>
+          <w:rFonts w:cs="Times New Roman"/>
+          <w:szCs w:val="28"/>
+        </w:rPr>
+        <w:t xml:space="preserve"> </w:t>
+      </w:r>
+      <w:proofErr w:type="spellStart"/>
+      <w:r>
+        <w:rPr>
+          <w:rFonts w:cs="Times New Roman"/>
+          <w:szCs w:val="28"/>
+        </w:rPr>
+        <w:t>sine</w:t>
+      </w:r>
+      <w:proofErr w:type="spellEnd"/>
+      <w:r>
+        <w:rPr>
+          <w:rFonts w:cs="Times New Roman"/>
+          <w:szCs w:val="28"/>
+        </w:rPr>
+        <w:t xml:space="preserve"> </w:t>
+      </w:r>
+      <w:proofErr w:type="spellStart"/>
+      <w:r>
+        <w:rPr>
+          <w:rFonts w:cs="Times New Roman"/>
+          <w:szCs w:val="28"/>
+        </w:rPr>
+        <w:t>signal</w:t>
+      </w:r>
+      <w:proofErr w:type="spellEnd"/>
+      <w:r>
+        <w:rPr>
+          <w:rFonts w:cs="Times New Roman"/>
+          <w:szCs w:val="28"/>
+        </w:rPr>
+        <w:t>» та параметри синусоїди згідно з графіком на рис.3.18.</w:t>
       </w:r>
     </w:p>
     <w:p>
@@ -3096,7 +5700,23 @@
           <w:sz w:val="28"/>
           <w:szCs w:val="28"/>
         </w:rPr>
-        <w:t>P-0-1155: Amplitude – амплітуда модифікованої синусоїди.</w:t>
+        <w:t xml:space="preserve">P-0-1155: </w:t>
+      </w:r>
+      <w:proofErr w:type="spellStart"/>
+      <w:r>
+        <w:rPr>
+          <w:sz w:val="28"/>
+          <w:szCs w:val="28"/>
+        </w:rPr>
+        <w:t>Amplitude</w:t>
+      </w:r>
+      <w:proofErr w:type="spellEnd"/>
+      <w:r>
+        <w:rPr>
+          <w:sz w:val="28"/>
+          <w:szCs w:val="28"/>
+        </w:rPr>
+        <w:t xml:space="preserve"> – амплітуда модифікованої синусоїди.</w:t>
       </w:r>
     </w:p>
     <w:p>
@@ -3117,7 +5737,23 @@
           <w:sz w:val="28"/>
           <w:szCs w:val="28"/>
         </w:rPr>
-        <w:t>P-0-1156: Duration 1 – час руху в прямому напрямку.</w:t>
+        <w:t xml:space="preserve">P-0-1156: </w:t>
+      </w:r>
+      <w:proofErr w:type="spellStart"/>
+      <w:r>
+        <w:rPr>
+          <w:sz w:val="28"/>
+          <w:szCs w:val="28"/>
+        </w:rPr>
+        <w:t>Duration</w:t>
+      </w:r>
+      <w:proofErr w:type="spellEnd"/>
+      <w:r>
+        <w:rPr>
+          <w:sz w:val="28"/>
+          <w:szCs w:val="28"/>
+        </w:rPr>
+        <w:t xml:space="preserve"> 1 – час руху в прямому напрямку.</w:t>
       </w:r>
     </w:p>
     <w:p>
@@ -3138,7 +5774,23 @@
           <w:sz w:val="28"/>
           <w:szCs w:val="28"/>
         </w:rPr>
-        <w:t>P-0-1157: Duration 2 – час руху в зворотному напрямку.</w:t>
+        <w:t xml:space="preserve">P-0-1157: </w:t>
+      </w:r>
+      <w:proofErr w:type="spellStart"/>
+      <w:r>
+        <w:rPr>
+          <w:sz w:val="28"/>
+          <w:szCs w:val="28"/>
+        </w:rPr>
+        <w:t>Duration</w:t>
+      </w:r>
+      <w:proofErr w:type="spellEnd"/>
+      <w:r>
+        <w:rPr>
+          <w:sz w:val="28"/>
+          <w:szCs w:val="28"/>
+        </w:rPr>
+        <w:t xml:space="preserve"> 2 – час руху в зворотному напрямку.</w:t>
       </w:r>
     </w:p>
     <w:p>
@@ -3159,7 +5811,23 @@
           <w:sz w:val="28"/>
           <w:szCs w:val="28"/>
         </w:rPr>
-        <w:t>P-0-1154: Offset – зміщення траєкторії відносно осі абсцис.</w:t>
+        <w:t xml:space="preserve">P-0-1154: </w:t>
+      </w:r>
+      <w:proofErr w:type="spellStart"/>
+      <w:r>
+        <w:rPr>
+          <w:sz w:val="28"/>
+          <w:szCs w:val="28"/>
+        </w:rPr>
+        <w:t>Offset</w:t>
+      </w:r>
+      <w:proofErr w:type="spellEnd"/>
+      <w:r>
+        <w:rPr>
+          <w:sz w:val="28"/>
+          <w:szCs w:val="28"/>
+        </w:rPr>
+        <w:t xml:space="preserve"> – зміщення траєкторії відносно осі абсцис.</w:t>
       </w:r>
     </w:p>
     <w:p>
@@ -3180,7 +5848,39 @@
           <w:sz w:val="28"/>
           <w:szCs w:val="28"/>
         </w:rPr>
-        <w:t>P-0-1158: Periodic time – період модифікованої синусоїди.</w:t>
+        <w:t xml:space="preserve">P-0-1158: </w:t>
+      </w:r>
+      <w:proofErr w:type="spellStart"/>
+      <w:r>
+        <w:rPr>
+          <w:sz w:val="28"/>
+          <w:szCs w:val="28"/>
+        </w:rPr>
+        <w:t>Periodic</w:t>
+      </w:r>
+      <w:proofErr w:type="spellEnd"/>
+      <w:r>
+        <w:rPr>
+          <w:sz w:val="28"/>
+          <w:szCs w:val="28"/>
+        </w:rPr>
+        <w:t xml:space="preserve"> </w:t>
+      </w:r>
+      <w:proofErr w:type="spellStart"/>
+      <w:r>
+        <w:rPr>
+          <w:sz w:val="28"/>
+          <w:szCs w:val="28"/>
+        </w:rPr>
+        <w:t>time</w:t>
+      </w:r>
+      <w:proofErr w:type="spellEnd"/>
+      <w:r>
+        <w:rPr>
+          <w:sz w:val="28"/>
+          <w:szCs w:val="28"/>
+        </w:rPr>
+        <w:t xml:space="preserve"> – період модифікованої синусоїди.</w:t>
       </w:r>
     </w:p>
     <w:p>
@@ -3194,10 +5894,10 @@
       </w:pPr>
       <w:r>
         <w:object w:dxaOrig="9495" w:dyaOrig="5508">
-          <v:shape id="_x0000_i1048" type="#_x0000_t75" style="width:476.25pt;height:276pt" o:ole="">
+          <v:shape id="_x0000_i1031" type="#_x0000_t75" style="width:476.25pt;height:276pt" o:ole="">
             <v:imagedata r:id="rId28" o:title=""/>
           </v:shape>
-          <o:OLEObject Type="Embed" ProgID="Visio.Drawing.11" ShapeID="_x0000_i1048" DrawAspect="Content" ObjectID="_1603125517" r:id="rId29"/>
+          <o:OLEObject Type="Embed" ProgID="Visio.Drawing.11" ShapeID="_x0000_i1031" DrawAspect="Content" ObjectID="_1604300138" r:id="rId29"/>
         </w:object>
       </w:r>
     </w:p>
@@ -3257,7 +5957,23 @@
           <w:rFonts w:cs="Times New Roman"/>
           <w:szCs w:val="28"/>
         </w:rPr>
-        <w:t>Засобами IndraWorks можна реалізовувати траєкторії руху із заданими параметрами прискорення та швидкості в режимах:</w:t>
+        <w:t xml:space="preserve">Засобами </w:t>
+      </w:r>
+      <w:proofErr w:type="spellStart"/>
+      <w:r>
+        <w:rPr>
+          <w:rFonts w:cs="Times New Roman"/>
+          <w:szCs w:val="28"/>
+        </w:rPr>
+        <w:t>IndraWorks</w:t>
+      </w:r>
+      <w:proofErr w:type="spellEnd"/>
+      <w:r>
+        <w:rPr>
+          <w:rFonts w:cs="Times New Roman"/>
+          <w:szCs w:val="28"/>
+        </w:rPr>
+        <w:t xml:space="preserve"> можна реалізовувати траєкторії руху із заданими параметрами прискорення та швидкості в режимах:</w:t>
       </w:r>
     </w:p>
     <w:p>
@@ -3308,7 +6024,87 @@
           <w:rFonts w:cs="Times New Roman"/>
           <w:szCs w:val="28"/>
         </w:rPr>
-        <w:t>Для цього потрібно обрати пункт «Command Value Box» в папці «Optimization/Commissioning» і обрати режим роботи (рис.3.19)</w:t>
+        <w:t>Для цього потрібно обрати пункт «</w:t>
+      </w:r>
+      <w:proofErr w:type="spellStart"/>
+      <w:r>
+        <w:rPr>
+          <w:rFonts w:cs="Times New Roman"/>
+          <w:szCs w:val="28"/>
+        </w:rPr>
+        <w:t>Command</w:t>
+      </w:r>
+      <w:proofErr w:type="spellEnd"/>
+      <w:r>
+        <w:rPr>
+          <w:rFonts w:cs="Times New Roman"/>
+          <w:szCs w:val="28"/>
+        </w:rPr>
+        <w:t xml:space="preserve"> </w:t>
+      </w:r>
+      <w:proofErr w:type="spellStart"/>
+      <w:r>
+        <w:rPr>
+          <w:rFonts w:cs="Times New Roman"/>
+          <w:szCs w:val="28"/>
+        </w:rPr>
+        <w:t>Value</w:t>
+      </w:r>
+      <w:proofErr w:type="spellEnd"/>
+      <w:r>
+        <w:rPr>
+          <w:rFonts w:cs="Times New Roman"/>
+          <w:szCs w:val="28"/>
+        </w:rPr>
+        <w:t xml:space="preserve"> </w:t>
+      </w:r>
+      <w:proofErr w:type="spellStart"/>
+      <w:r>
+        <w:rPr>
+          <w:rFonts w:cs="Times New Roman"/>
+          <w:szCs w:val="28"/>
+        </w:rPr>
+        <w:t>Box</w:t>
+      </w:r>
+      <w:proofErr w:type="spellEnd"/>
+      <w:r>
+        <w:rPr>
+          <w:rFonts w:cs="Times New Roman"/>
+          <w:szCs w:val="28"/>
+        </w:rPr>
+        <w:t>» в папці «</w:t>
+      </w:r>
+      <w:proofErr w:type="spellStart"/>
+      <w:r>
+        <w:rPr>
+          <w:rFonts w:cs="Times New Roman"/>
+          <w:szCs w:val="28"/>
+        </w:rPr>
+        <w:t>Optimization</w:t>
+      </w:r>
+      <w:proofErr w:type="spellEnd"/>
+      <w:r>
+        <w:rPr>
+          <w:rFonts w:cs="Times New Roman"/>
+          <w:szCs w:val="28"/>
+        </w:rPr>
+        <w:t>/</w:t>
+      </w:r>
+      <w:proofErr w:type="spellStart"/>
+      <w:r>
+        <w:rPr>
+          <w:rFonts w:cs="Times New Roman"/>
+          <w:szCs w:val="28"/>
+        </w:rPr>
+        <w:t>Commissioning</w:t>
+      </w:r>
+      <w:proofErr w:type="spellEnd"/>
+      <w:r>
+        <w:rPr>
+          <w:rFonts w:cs="Times New Roman"/>
+          <w:szCs w:val="28"/>
+        </w:rPr>
+        <w:t>» і обрати режим роботи (рис.3.19)</w:t>
       </w:r>
     </w:p>
     <w:p>
@@ -3321,10 +6117,10 @@
       </w:pPr>
       <w:r>
         <w:object w:dxaOrig="12854" w:dyaOrig="9374">
-          <v:shape id="_x0000_i1036" type="#_x0000_t75" style="width:495.75pt;height:360.75pt" o:ole="">
+          <v:shape id="_x0000_i1032" type="#_x0000_t75" style="width:495.75pt;height:360.75pt" o:ole="">
             <v:imagedata r:id="rId30" o:title=""/>
           </v:shape>
-          <o:OLEObject Type="Embed" ProgID="Visio.Drawing.11" ShapeID="_x0000_i1036" DrawAspect="Content" ObjectID="_1603125518" r:id="rId31"/>
+          <o:OLEObject Type="Embed" ProgID="Visio.Drawing.11" ShapeID="_x0000_i1032" DrawAspect="Content" ObjectID="_1604300139" r:id="rId31"/>
         </w:object>
       </w:r>
     </w:p>
@@ -3377,7 +6173,151 @@
           <w:rFonts w:cs="Times New Roman"/>
           <w:szCs w:val="28"/>
         </w:rPr>
-        <w:t xml:space="preserve">При керуванні положенням в реверсному режимі («Reversing, position-controlled») здійснюється циклічне переміщення на заданий кут у градусах (параметри «End position negative» та «End position positive») із заданою швидкістю (параметр «Velocity», </w:t>
+        <w:t>При керуванні положенням в реверсному режимі («</w:t>
+      </w:r>
+      <w:proofErr w:type="spellStart"/>
+      <w:r>
+        <w:rPr>
+          <w:rFonts w:cs="Times New Roman"/>
+          <w:szCs w:val="28"/>
+        </w:rPr>
+        <w:t>Reversing</w:t>
+      </w:r>
+      <w:proofErr w:type="spellEnd"/>
+      <w:r>
+        <w:rPr>
+          <w:rFonts w:cs="Times New Roman"/>
+          <w:szCs w:val="28"/>
+        </w:rPr>
+        <w:t xml:space="preserve">, </w:t>
+      </w:r>
+      <w:proofErr w:type="spellStart"/>
+      <w:r>
+        <w:rPr>
+          <w:rFonts w:cs="Times New Roman"/>
+          <w:szCs w:val="28"/>
+        </w:rPr>
+        <w:t>position-controlled</w:t>
+      </w:r>
+      <w:proofErr w:type="spellEnd"/>
+      <w:r>
+        <w:rPr>
+          <w:rFonts w:cs="Times New Roman"/>
+          <w:szCs w:val="28"/>
+        </w:rPr>
+        <w:t>») здійснюється циклічне переміщення на заданий кут у градусах (параметри «</w:t>
+      </w:r>
+      <w:proofErr w:type="spellStart"/>
+      <w:r>
+        <w:rPr>
+          <w:rFonts w:cs="Times New Roman"/>
+          <w:szCs w:val="28"/>
+        </w:rPr>
+        <w:t>End</w:t>
+      </w:r>
+      <w:proofErr w:type="spellEnd"/>
+      <w:r>
+        <w:rPr>
+          <w:rFonts w:cs="Times New Roman"/>
+          <w:szCs w:val="28"/>
+        </w:rPr>
+        <w:t xml:space="preserve"> </w:t>
+      </w:r>
+      <w:proofErr w:type="spellStart"/>
+      <w:r>
+        <w:rPr>
+          <w:rFonts w:cs="Times New Roman"/>
+          <w:szCs w:val="28"/>
+        </w:rPr>
+        <w:t>position</w:t>
+      </w:r>
+      <w:proofErr w:type="spellEnd"/>
+      <w:r>
+        <w:rPr>
+          <w:rFonts w:cs="Times New Roman"/>
+          <w:szCs w:val="28"/>
+        </w:rPr>
+        <w:t xml:space="preserve"> </w:t>
+      </w:r>
+      <w:proofErr w:type="spellStart"/>
+      <w:r>
+        <w:rPr>
+          <w:rFonts w:cs="Times New Roman"/>
+          <w:szCs w:val="28"/>
+        </w:rPr>
+        <w:t>negative</w:t>
+      </w:r>
+      <w:proofErr w:type="spellEnd"/>
+      <w:r>
+        <w:rPr>
+          <w:rFonts w:cs="Times New Roman"/>
+          <w:szCs w:val="28"/>
+        </w:rPr>
+        <w:t>» та «</w:t>
+      </w:r>
+      <w:proofErr w:type="spellStart"/>
+      <w:r>
+        <w:rPr>
+          <w:rFonts w:cs="Times New Roman"/>
+          <w:szCs w:val="28"/>
+        </w:rPr>
+        <w:t>End</w:t>
+      </w:r>
+      <w:proofErr w:type="spellEnd"/>
+      <w:r>
+        <w:rPr>
+          <w:rFonts w:cs="Times New Roman"/>
+          <w:szCs w:val="28"/>
+        </w:rPr>
+        <w:t xml:space="preserve"> </w:t>
+      </w:r>
+      <w:proofErr w:type="spellStart"/>
+      <w:r>
+        <w:rPr>
+          <w:rFonts w:cs="Times New Roman"/>
+          <w:szCs w:val="28"/>
+        </w:rPr>
+        <w:t>position</w:t>
+      </w:r>
+      <w:proofErr w:type="spellEnd"/>
+      <w:r>
+        <w:rPr>
+          <w:rFonts w:cs="Times New Roman"/>
+          <w:szCs w:val="28"/>
+        </w:rPr>
+        <w:t xml:space="preserve"> </w:t>
+      </w:r>
+      <w:proofErr w:type="spellStart"/>
+      <w:r>
+        <w:rPr>
+          <w:rFonts w:cs="Times New Roman"/>
+          <w:szCs w:val="28"/>
+        </w:rPr>
+        <w:t>positive</w:t>
+      </w:r>
+      <w:proofErr w:type="spellEnd"/>
+      <w:r>
+        <w:rPr>
+          <w:rFonts w:cs="Times New Roman"/>
+          <w:szCs w:val="28"/>
+        </w:rPr>
+        <w:t>») із заданою швидкістю (параметр «</w:t>
+      </w:r>
+      <w:proofErr w:type="spellStart"/>
+      <w:r>
+        <w:rPr>
+          <w:rFonts w:cs="Times New Roman"/>
+          <w:szCs w:val="28"/>
+        </w:rPr>
+        <w:t>Velocity</w:t>
+      </w:r>
+      <w:proofErr w:type="spellEnd"/>
+      <w:r>
+        <w:rPr>
+          <w:rFonts w:cs="Times New Roman"/>
+          <w:szCs w:val="28"/>
+        </w:rPr>
+        <w:t xml:space="preserve">», </w:t>
       </w:r>
       <w:r>
         <w:rPr>
@@ -3385,10 +6325,10 @@
           <w:szCs w:val="28"/>
         </w:rPr>
         <w:object w:dxaOrig="400" w:dyaOrig="720">
-          <v:shape id="_x0000_i1037" type="#_x0000_t75" style="width:19.5pt;height:37.5pt" o:ole="">
+          <v:shape id="_x0000_i1033" type="#_x0000_t75" style="width:19.5pt;height:37.5pt" o:ole="">
             <v:imagedata r:id="rId32" o:title=""/>
           </v:shape>
-          <o:OLEObject Type="Embed" ProgID="Equation.DSMT4" ShapeID="_x0000_i1037" DrawAspect="Content" ObjectID="_1603125519" r:id="rId33"/>
+          <o:OLEObject Type="Embed" ProgID="Equation.DSMT4" ShapeID="_x0000_i1033" DrawAspect="Content" ObjectID="_1604300140" r:id="rId33"/>
         </w:object>
       </w:r>
       <w:r>
@@ -3396,7 +6336,23 @@
           <w:rFonts w:cs="Times New Roman"/>
           <w:szCs w:val="28"/>
         </w:rPr>
-        <w:t xml:space="preserve">), прискоренням (параметр «Acceleration», </w:t>
+        <w:t>), прискоренням (параметр «</w:t>
+      </w:r>
+      <w:proofErr w:type="spellStart"/>
+      <w:r>
+        <w:rPr>
+          <w:rFonts w:cs="Times New Roman"/>
+          <w:szCs w:val="28"/>
+        </w:rPr>
+        <w:t>Acceleration</w:t>
+      </w:r>
+      <w:proofErr w:type="spellEnd"/>
+      <w:r>
+        <w:rPr>
+          <w:rFonts w:cs="Times New Roman"/>
+          <w:szCs w:val="28"/>
+        </w:rPr>
+        <w:t xml:space="preserve">», </w:t>
       </w:r>
       <w:r>
         <w:rPr>
@@ -3404,10 +6360,10 @@
           <w:szCs w:val="28"/>
         </w:rPr>
         <w:object w:dxaOrig="580" w:dyaOrig="720">
-          <v:shape id="_x0000_i1038" type="#_x0000_t75" style="width:29.25pt;height:37.5pt" o:ole="">
+          <v:shape id="_x0000_i1034" type="#_x0000_t75" style="width:29.25pt;height:37.5pt" o:ole="">
             <v:imagedata r:id="rId34" o:title=""/>
           </v:shape>
-          <o:OLEObject Type="Embed" ProgID="Equation.DSMT4" ShapeID="_x0000_i1038" DrawAspect="Content" ObjectID="_1603125520" r:id="rId35"/>
+          <o:OLEObject Type="Embed" ProgID="Equation.DSMT4" ShapeID="_x0000_i1034" DrawAspect="Content" ObjectID="_1604300141" r:id="rId35"/>
         </w:object>
       </w:r>
       <w:r>
@@ -3415,7 +6371,39 @@
           <w:rFonts w:cs="Times New Roman"/>
           <w:szCs w:val="28"/>
         </w:rPr>
-        <w:t xml:space="preserve">) та часом спокою (параметр «Dwell time», с). При цьому, на проміжку часу, що відповідає часу спокою здійснюється регулювання положення на нульовій швидкості. </w:t>
+        <w:t>) та часом спокою (параметр «</w:t>
+      </w:r>
+      <w:proofErr w:type="spellStart"/>
+      <w:r>
+        <w:rPr>
+          <w:rFonts w:cs="Times New Roman"/>
+          <w:szCs w:val="28"/>
+        </w:rPr>
+        <w:t>Dwell</w:t>
+      </w:r>
+      <w:proofErr w:type="spellEnd"/>
+      <w:r>
+        <w:rPr>
+          <w:rFonts w:cs="Times New Roman"/>
+          <w:szCs w:val="28"/>
+        </w:rPr>
+        <w:t xml:space="preserve"> </w:t>
+      </w:r>
+      <w:proofErr w:type="spellStart"/>
+      <w:r>
+        <w:rPr>
+          <w:rFonts w:cs="Times New Roman"/>
+          <w:szCs w:val="28"/>
+        </w:rPr>
+        <w:t>time</w:t>
+      </w:r>
+      <w:proofErr w:type="spellEnd"/>
+      <w:r>
+        <w:rPr>
+          <w:rFonts w:cs="Times New Roman"/>
+          <w:szCs w:val="28"/>
+        </w:rPr>
+        <w:t xml:space="preserve">», с). При цьому, на проміжку часу, що відповідає часу спокою здійснюється регулювання положення на нульовій швидкості. </w:t>
       </w:r>
     </w:p>
     <w:p>
@@ -3432,7 +6420,103 @@
           <w:rFonts w:cs="Times New Roman"/>
           <w:szCs w:val="28"/>
         </w:rPr>
-        <w:t xml:space="preserve">При керуванні положенням в кроковому режимі («Stepper mode, position-controlled») здійснюється послідовне переміщення на заданий кут у градусах (параметр «Travel distance») із заданою швидкістю (параметр «Velocity», </w:t>
+        <w:t>При керуванні положенням в кроковому режимі («</w:t>
+      </w:r>
+      <w:proofErr w:type="spellStart"/>
+      <w:r>
+        <w:rPr>
+          <w:rFonts w:cs="Times New Roman"/>
+          <w:szCs w:val="28"/>
+        </w:rPr>
+        <w:t>Stepper</w:t>
+      </w:r>
+      <w:proofErr w:type="spellEnd"/>
+      <w:r>
+        <w:rPr>
+          <w:rFonts w:cs="Times New Roman"/>
+          <w:szCs w:val="28"/>
+        </w:rPr>
+        <w:t xml:space="preserve"> </w:t>
+      </w:r>
+      <w:proofErr w:type="spellStart"/>
+      <w:r>
+        <w:rPr>
+          <w:rFonts w:cs="Times New Roman"/>
+          <w:szCs w:val="28"/>
+        </w:rPr>
+        <w:t>mode</w:t>
+      </w:r>
+      <w:proofErr w:type="spellEnd"/>
+      <w:r>
+        <w:rPr>
+          <w:rFonts w:cs="Times New Roman"/>
+          <w:szCs w:val="28"/>
+        </w:rPr>
+        <w:t xml:space="preserve">, </w:t>
+      </w:r>
+      <w:proofErr w:type="spellStart"/>
+      <w:r>
+        <w:rPr>
+          <w:rFonts w:cs="Times New Roman"/>
+          <w:szCs w:val="28"/>
+        </w:rPr>
+        <w:t>position-controlled</w:t>
+      </w:r>
+      <w:proofErr w:type="spellEnd"/>
+      <w:r>
+        <w:rPr>
+          <w:rFonts w:cs="Times New Roman"/>
+          <w:szCs w:val="28"/>
+        </w:rPr>
+        <w:t>») здійснюється послідовне переміщення на заданий кут у градусах (параметр «</w:t>
+      </w:r>
+      <w:proofErr w:type="spellStart"/>
+      <w:r>
+        <w:rPr>
+          <w:rFonts w:cs="Times New Roman"/>
+          <w:szCs w:val="28"/>
+        </w:rPr>
+        <w:t>Travel</w:t>
+      </w:r>
+      <w:proofErr w:type="spellEnd"/>
+      <w:r>
+        <w:rPr>
+          <w:rFonts w:cs="Times New Roman"/>
+          <w:szCs w:val="28"/>
+        </w:rPr>
+        <w:t xml:space="preserve"> </w:t>
+      </w:r>
+      <w:proofErr w:type="spellStart"/>
+      <w:r>
+        <w:rPr>
+          <w:rFonts w:cs="Times New Roman"/>
+          <w:szCs w:val="28"/>
+        </w:rPr>
+        <w:t>distance</w:t>
+      </w:r>
+      <w:proofErr w:type="spellEnd"/>
+      <w:r>
+        <w:rPr>
+          <w:rFonts w:cs="Times New Roman"/>
+          <w:szCs w:val="28"/>
+        </w:rPr>
+        <w:t>») із заданою швидкістю (параметр «</w:t>
+      </w:r>
+      <w:proofErr w:type="spellStart"/>
+      <w:r>
+        <w:rPr>
+          <w:rFonts w:cs="Times New Roman"/>
+          <w:szCs w:val="28"/>
+        </w:rPr>
+        <w:t>Velocity</w:t>
+      </w:r>
+      <w:proofErr w:type="spellEnd"/>
+      <w:r>
+        <w:rPr>
+          <w:rFonts w:cs="Times New Roman"/>
+          <w:szCs w:val="28"/>
+        </w:rPr>
+        <w:t xml:space="preserve">», </w:t>
       </w:r>
       <w:r>
         <w:rPr>
@@ -3440,10 +6524,10 @@
           <w:szCs w:val="28"/>
         </w:rPr>
         <w:object w:dxaOrig="400" w:dyaOrig="720">
-          <v:shape id="_x0000_i1039" type="#_x0000_t75" style="width:19.5pt;height:37.5pt" o:ole="">
+          <v:shape id="_x0000_i1035" type="#_x0000_t75" style="width:19.5pt;height:37.5pt" o:ole="">
             <v:imagedata r:id="rId32" o:title=""/>
           </v:shape>
-          <o:OLEObject Type="Embed" ProgID="Equation.DSMT4" ShapeID="_x0000_i1039" DrawAspect="Content" ObjectID="_1603125521" r:id="rId36"/>
+          <o:OLEObject Type="Embed" ProgID="Equation.DSMT4" ShapeID="_x0000_i1035" DrawAspect="Content" ObjectID="_1604300142" r:id="rId36"/>
         </w:object>
       </w:r>
       <w:r>
@@ -3451,7 +6535,23 @@
           <w:rFonts w:cs="Times New Roman"/>
           <w:szCs w:val="28"/>
         </w:rPr>
-        <w:t xml:space="preserve">), прискоренням (параметр «Acceleration», </w:t>
+        <w:t>), прискоренням (параметр «</w:t>
+      </w:r>
+      <w:proofErr w:type="spellStart"/>
+      <w:r>
+        <w:rPr>
+          <w:rFonts w:cs="Times New Roman"/>
+          <w:szCs w:val="28"/>
+        </w:rPr>
+        <w:t>Acceleration</w:t>
+      </w:r>
+      <w:proofErr w:type="spellEnd"/>
+      <w:r>
+        <w:rPr>
+          <w:rFonts w:cs="Times New Roman"/>
+          <w:szCs w:val="28"/>
+        </w:rPr>
+        <w:t xml:space="preserve">», </w:t>
       </w:r>
       <w:r>
         <w:rPr>
@@ -3459,10 +6559,10 @@
           <w:szCs w:val="28"/>
         </w:rPr>
         <w:object w:dxaOrig="580" w:dyaOrig="720">
-          <v:shape id="_x0000_i1040" type="#_x0000_t75" style="width:29.25pt;height:37.5pt" o:ole="">
+          <v:shape id="_x0000_i1036" type="#_x0000_t75" style="width:29.25pt;height:37.5pt" o:ole="">
             <v:imagedata r:id="rId34" o:title=""/>
           </v:shape>
-          <o:OLEObject Type="Embed" ProgID="Equation.DSMT4" ShapeID="_x0000_i1040" DrawAspect="Content" ObjectID="_1603125522" r:id="rId37"/>
+          <o:OLEObject Type="Embed" ProgID="Equation.DSMT4" ShapeID="_x0000_i1036" DrawAspect="Content" ObjectID="_1604300143" r:id="rId37"/>
         </w:object>
       </w:r>
       <w:r>
@@ -3470,7 +6570,39 @@
           <w:rFonts w:cs="Times New Roman"/>
           <w:szCs w:val="28"/>
         </w:rPr>
-        <w:t xml:space="preserve">) та часом спокою (параметр «Dwell time», с). При цьому, на проміжку часу, що відповідає часу спокою здійснюється регулювання положення на нульовій швидкості. </w:t>
+        <w:t>) та часом спокою (параметр «</w:t>
+      </w:r>
+      <w:proofErr w:type="spellStart"/>
+      <w:r>
+        <w:rPr>
+          <w:rFonts w:cs="Times New Roman"/>
+          <w:szCs w:val="28"/>
+        </w:rPr>
+        <w:t>Dwell</w:t>
+      </w:r>
+      <w:proofErr w:type="spellEnd"/>
+      <w:r>
+        <w:rPr>
+          <w:rFonts w:cs="Times New Roman"/>
+          <w:szCs w:val="28"/>
+        </w:rPr>
+        <w:t xml:space="preserve"> </w:t>
+      </w:r>
+      <w:proofErr w:type="spellStart"/>
+      <w:r>
+        <w:rPr>
+          <w:rFonts w:cs="Times New Roman"/>
+          <w:szCs w:val="28"/>
+        </w:rPr>
+        <w:t>time</w:t>
+      </w:r>
+      <w:proofErr w:type="spellEnd"/>
+      <w:r>
+        <w:rPr>
+          <w:rFonts w:cs="Times New Roman"/>
+          <w:szCs w:val="28"/>
+        </w:rPr>
+        <w:t xml:space="preserve">», с). При цьому, на проміжку часу, що відповідає часу спокою здійснюється регулювання положення на нульовій швидкості. </w:t>
       </w:r>
     </w:p>
     <w:p>
@@ -3496,10 +6628,10 @@
           <w:szCs w:val="28"/>
         </w:rPr>
         <w:object w:dxaOrig="859" w:dyaOrig="360">
-          <v:shape id="_x0000_i1041" type="#_x0000_t75" style="width:42pt;height:18.75pt" o:ole="">
+          <v:shape id="_x0000_i1037" type="#_x0000_t75" style="width:42pt;height:18.75pt" o:ole="">
             <v:imagedata r:id="rId38" o:title=""/>
           </v:shape>
-          <o:OLEObject Type="Embed" ProgID="Equation.DSMT4" ShapeID="_x0000_i1041" DrawAspect="Content" ObjectID="_1603125523" r:id="rId39"/>
+          <o:OLEObject Type="Embed" ProgID="Equation.DSMT4" ShapeID="_x0000_i1037" DrawAspect="Content" ObjectID="_1604300144" r:id="rId39"/>
         </w:object>
       </w:r>
       <w:r>
@@ -3507,7 +6639,87 @@
           <w:rFonts w:cs="Times New Roman"/>
           <w:szCs w:val="28"/>
         </w:rPr>
-        <w:t xml:space="preserve"> (100 обертів) в одному напрямку. При необхідності це значення можна змінити в пункті «Mechanical Gear» папки «Scaling / Mechanical System».</w:t>
+        <w:t xml:space="preserve"> (100 обертів) в одному напрямку. При необхідності це значення можна змінити в пункті «</w:t>
+      </w:r>
+      <w:proofErr w:type="spellStart"/>
+      <w:r>
+        <w:rPr>
+          <w:rFonts w:cs="Times New Roman"/>
+          <w:szCs w:val="28"/>
+        </w:rPr>
+        <w:t>Mechanical</w:t>
+      </w:r>
+      <w:proofErr w:type="spellEnd"/>
+      <w:r>
+        <w:rPr>
+          <w:rFonts w:cs="Times New Roman"/>
+          <w:szCs w:val="28"/>
+        </w:rPr>
+        <w:t xml:space="preserve"> </w:t>
+      </w:r>
+      <w:proofErr w:type="spellStart"/>
+      <w:r>
+        <w:rPr>
+          <w:rFonts w:cs="Times New Roman"/>
+          <w:szCs w:val="28"/>
+        </w:rPr>
+        <w:t>Gear</w:t>
+      </w:r>
+      <w:proofErr w:type="spellEnd"/>
+      <w:r>
+        <w:rPr>
+          <w:rFonts w:cs="Times New Roman"/>
+          <w:szCs w:val="28"/>
+        </w:rPr>
+        <w:t>» папки «</w:t>
+      </w:r>
+      <w:proofErr w:type="spellStart"/>
+      <w:r>
+        <w:rPr>
+          <w:rFonts w:cs="Times New Roman"/>
+          <w:szCs w:val="28"/>
+        </w:rPr>
+        <w:t>Scaling</w:t>
+      </w:r>
+      <w:proofErr w:type="spellEnd"/>
+      <w:r>
+        <w:rPr>
+          <w:rFonts w:cs="Times New Roman"/>
+          <w:szCs w:val="28"/>
+        </w:rPr>
+        <w:t xml:space="preserve"> / </w:t>
+      </w:r>
+      <w:proofErr w:type="spellStart"/>
+      <w:r>
+        <w:rPr>
+          <w:rFonts w:cs="Times New Roman"/>
+          <w:szCs w:val="28"/>
+        </w:rPr>
+        <w:t>Mechanical</w:t>
+      </w:r>
+      <w:proofErr w:type="spellEnd"/>
+      <w:r>
+        <w:rPr>
+          <w:rFonts w:cs="Times New Roman"/>
+          <w:szCs w:val="28"/>
+        </w:rPr>
+        <w:t xml:space="preserve"> </w:t>
+      </w:r>
+      <w:proofErr w:type="spellStart"/>
+      <w:r>
+        <w:rPr>
+          <w:rFonts w:cs="Times New Roman"/>
+          <w:szCs w:val="28"/>
+        </w:rPr>
+        <w:t>System</w:t>
+      </w:r>
+      <w:proofErr w:type="spellEnd"/>
+      <w:r>
+        <w:rPr>
+          <w:rFonts w:cs="Times New Roman"/>
+          <w:szCs w:val="28"/>
+        </w:rPr>
+        <w:t>».</w:t>
       </w:r>
     </w:p>
     <w:p>
@@ -3568,7 +6780,23 @@
           <w:rStyle w:val="FontStyle87"/>
           <w:lang w:val="uk-UA" w:eastAsia="uk-UA"/>
         </w:rPr>
-        <w:t>Згідно з даною методикою, для двигунів серії MSK, коефіціенти пропорційної та інтегральної складової ПІ регулятора струму (П складова – параметр S-0-0106, І складова - параметр S-0-0107) розраховуються за формулами:</w:t>
+        <w:t xml:space="preserve">Згідно з даною методикою, для двигунів серії MSK, </w:t>
+      </w:r>
+      <w:proofErr w:type="spellStart"/>
+      <w:r>
+        <w:rPr>
+          <w:rStyle w:val="FontStyle87"/>
+          <w:lang w:val="uk-UA" w:eastAsia="uk-UA"/>
+        </w:rPr>
+        <w:t>коефіціенти</w:t>
+      </w:r>
+      <w:proofErr w:type="spellEnd"/>
+      <w:r>
+        <w:rPr>
+          <w:rStyle w:val="FontStyle87"/>
+          <w:lang w:val="uk-UA" w:eastAsia="uk-UA"/>
+        </w:rPr>
+        <w:t xml:space="preserve"> пропорційної та інтегральної складової ПІ регулятора струму (П складова – параметр S-0-0106, І складова - параметр S-0-0107) розраховуються за формулами:</w:t>
       </w:r>
     </w:p>
     <w:p>
@@ -3592,10 +6820,10 @@
           <w:lang w:val="uk-UA"/>
         </w:rPr>
         <w:object w:dxaOrig="1260" w:dyaOrig="780">
-          <v:shape id="_x0000_i1025" type="#_x0000_t75" style="width:61.5pt;height:38.25pt" o:ole="">
+          <v:shape id="_x0000_i1038" type="#_x0000_t75" style="width:61.5pt;height:38.25pt" o:ole="">
             <v:imagedata r:id="rId40" o:title=""/>
           </v:shape>
-          <o:OLEObject Type="Embed" ProgID="Equation.DSMT4" ShapeID="_x0000_i1025" DrawAspect="Content" ObjectID="_1603125524" r:id="rId41"/>
+          <o:OLEObject Type="Embed" ProgID="Equation.DSMT4" ShapeID="_x0000_i1038" DrawAspect="Content" ObjectID="_1604300145" r:id="rId41"/>
         </w:object>
       </w:r>
       <w:r>
@@ -3628,10 +6856,10 @@
           <w:lang w:val="uk-UA"/>
         </w:rPr>
         <w:object w:dxaOrig="940" w:dyaOrig="780">
-          <v:shape id="_x0000_i1026" type="#_x0000_t75" style="width:46.5pt;height:38.25pt" o:ole="">
+          <v:shape id="_x0000_i1039" type="#_x0000_t75" style="width:46.5pt;height:38.25pt" o:ole="">
             <v:imagedata r:id="rId42" o:title=""/>
           </v:shape>
-          <o:OLEObject Type="Embed" ProgID="Equation.DSMT4" ShapeID="_x0000_i1026" DrawAspect="Content" ObjectID="_1603125525" r:id="rId43"/>
+          <o:OLEObject Type="Embed" ProgID="Equation.DSMT4" ShapeID="_x0000_i1039" DrawAspect="Content" ObjectID="_1604300146" r:id="rId43"/>
         </w:object>
       </w:r>
       <w:r>
@@ -3683,10 +6911,10 @@
           <w:lang w:val="uk-UA" w:eastAsia="uk-UA"/>
         </w:rPr>
         <w:object w:dxaOrig="380" w:dyaOrig="380">
-          <v:shape id="_x0000_i1027" type="#_x0000_t75" style="width:18.75pt;height:18.75pt" o:ole="">
+          <v:shape id="_x0000_i1040" type="#_x0000_t75" style="width:18.75pt;height:18.75pt" o:ole="">
             <v:imagedata r:id="rId44" o:title=""/>
           </v:shape>
-          <o:OLEObject Type="Embed" ProgID="Equation.DSMT4" ShapeID="_x0000_i1027" DrawAspect="Content" ObjectID="_1603125526" r:id="rId45"/>
+          <o:OLEObject Type="Embed" ProgID="Equation.DSMT4" ShapeID="_x0000_i1040" DrawAspect="Content" ObjectID="_1604300147" r:id="rId45"/>
         </w:object>
       </w:r>
       <w:r>
@@ -3715,10 +6943,10 @@
           <w:lang w:val="uk-UA" w:eastAsia="uk-UA"/>
         </w:rPr>
         <w:object w:dxaOrig="320" w:dyaOrig="380">
-          <v:shape id="_x0000_i1028" type="#_x0000_t75" style="width:15.75pt;height:18.75pt" o:ole="">
+          <v:shape id="_x0000_i1041" type="#_x0000_t75" style="width:15.75pt;height:18.75pt" o:ole="">
             <v:imagedata r:id="rId46" o:title=""/>
           </v:shape>
-          <o:OLEObject Type="Embed" ProgID="Equation.DSMT4" ShapeID="_x0000_i1028" DrawAspect="Content" ObjectID="_1603125527" r:id="rId47"/>
+          <o:OLEObject Type="Embed" ProgID="Equation.DSMT4" ShapeID="_x0000_i1041" DrawAspect="Content" ObjectID="_1604300148" r:id="rId47"/>
         </w:object>
       </w:r>
       <w:r>
@@ -3747,10 +6975,10 @@
           <w:lang w:val="uk-UA" w:eastAsia="uk-UA"/>
         </w:rPr>
         <w:object w:dxaOrig="1300" w:dyaOrig="380">
-          <v:shape id="_x0000_i1029" type="#_x0000_t75" style="width:65.25pt;height:18.75pt" o:ole="">
+          <v:shape id="_x0000_i1042" type="#_x0000_t75" style="width:65.25pt;height:18.75pt" o:ole="">
             <v:imagedata r:id="rId48" o:title=""/>
           </v:shape>
-          <o:OLEObject Type="Embed" ProgID="Equation.DSMT4" ShapeID="_x0000_i1029" DrawAspect="Content" ObjectID="_1603125528" r:id="rId49"/>
+          <o:OLEObject Type="Embed" ProgID="Equation.DSMT4" ShapeID="_x0000_i1042" DrawAspect="Content" ObjectID="_1604300149" r:id="rId49"/>
         </w:object>
       </w:r>
       <w:r>
@@ -3779,10 +7007,10 @@
           <w:lang w:val="uk-UA" w:eastAsia="uk-UA"/>
         </w:rPr>
         <w:object w:dxaOrig="400" w:dyaOrig="380">
-          <v:shape id="_x0000_i1030" type="#_x0000_t75" style="width:19.5pt;height:18.75pt" o:ole="">
+          <v:shape id="_x0000_i1043" type="#_x0000_t75" style="width:19.5pt;height:18.75pt" o:ole="">
             <v:imagedata r:id="rId50" o:title=""/>
           </v:shape>
-          <o:OLEObject Type="Embed" ProgID="Equation.DSMT4" ShapeID="_x0000_i1030" DrawAspect="Content" ObjectID="_1603125529" r:id="rId51"/>
+          <o:OLEObject Type="Embed" ProgID="Equation.DSMT4" ShapeID="_x0000_i1043" DrawAspect="Content" ObjectID="_1604300150" r:id="rId51"/>
         </w:object>
       </w:r>
       <w:r>
@@ -3811,10 +7039,10 @@
           <w:lang w:val="uk-UA" w:eastAsia="uk-UA"/>
         </w:rPr>
         <w:object w:dxaOrig="320" w:dyaOrig="380">
-          <v:shape id="_x0000_i1031" type="#_x0000_t75" style="width:15.75pt;height:18.75pt" o:ole="">
+          <v:shape id="_x0000_i1044" type="#_x0000_t75" style="width:15.75pt;height:18.75pt" o:ole="">
             <v:imagedata r:id="rId52" o:title=""/>
           </v:shape>
-          <o:OLEObject Type="Embed" ProgID="Equation.DSMT4" ShapeID="_x0000_i1031" DrawAspect="Content" ObjectID="_1603125530" r:id="rId53"/>
+          <o:OLEObject Type="Embed" ProgID="Equation.DSMT4" ShapeID="_x0000_i1044" DrawAspect="Content" ObjectID="_1604300151" r:id="rId53"/>
         </w:object>
       </w:r>
       <w:r>
@@ -3822,7 +7050,23 @@
           <w:rStyle w:val="FontStyle87"/>
           <w:lang w:val="uk-UA" w:eastAsia="uk-UA"/>
         </w:rPr>
-        <w:t xml:space="preserve"> - часовий коефіціент, що враховує період ШІМ, період ЦАП та такт квантування і у розрахунках визначається згідно з таблиці, наведеної в [18] .</w:t>
+        <w:t xml:space="preserve"> - часовий </w:t>
+      </w:r>
+      <w:proofErr w:type="spellStart"/>
+      <w:r>
+        <w:rPr>
+          <w:rStyle w:val="FontStyle87"/>
+          <w:lang w:val="uk-UA" w:eastAsia="uk-UA"/>
+        </w:rPr>
+        <w:t>коефіціент</w:t>
+      </w:r>
+      <w:proofErr w:type="spellEnd"/>
+      <w:r>
+        <w:rPr>
+          <w:rStyle w:val="FontStyle87"/>
+          <w:lang w:val="uk-UA" w:eastAsia="uk-UA"/>
+        </w:rPr>
+        <w:t>, що враховує період ШІМ, період ЦАП та такт квантування і у розрахунках визначається згідно з таблиці, наведеної в [18] .</w:t>
       </w:r>
     </w:p>
     <w:p>
@@ -3862,7 +7106,23 @@
           <w:rStyle w:val="FontStyle87"/>
           <w:lang w:val="uk-UA" w:eastAsia="uk-UA"/>
         </w:rPr>
-        <w:t>Для частоти ШІМ 4 кГц:</w:t>
+        <w:t xml:space="preserve">Для частоти ШІМ 4 </w:t>
+      </w:r>
+      <w:proofErr w:type="spellStart"/>
+      <w:r>
+        <w:rPr>
+          <w:rStyle w:val="FontStyle87"/>
+          <w:lang w:val="uk-UA" w:eastAsia="uk-UA"/>
+        </w:rPr>
+        <w:t>кГц</w:t>
+      </w:r>
+      <w:proofErr w:type="spellEnd"/>
+      <w:r>
+        <w:rPr>
+          <w:rStyle w:val="FontStyle87"/>
+          <w:lang w:val="uk-UA" w:eastAsia="uk-UA"/>
+        </w:rPr>
+        <w:t>:</w:t>
       </w:r>
     </w:p>
     <w:p>
@@ -3886,10 +7146,10 @@
           <w:lang w:val="uk-UA"/>
         </w:rPr>
         <w:object w:dxaOrig="3780" w:dyaOrig="780">
-          <v:shape id="_x0000_i1032" type="#_x0000_t75" style="width:186.75pt;height:38.25pt" o:ole="">
+          <v:shape id="_x0000_i1045" type="#_x0000_t75" style="width:186.75pt;height:38.25pt" o:ole="">
             <v:imagedata r:id="rId54" o:title=""/>
           </v:shape>
-          <o:OLEObject Type="Embed" ProgID="Equation.DSMT4" ShapeID="_x0000_i1032" DrawAspect="Content" ObjectID="_1603125531" r:id="rId55"/>
+          <o:OLEObject Type="Embed" ProgID="Equation.DSMT4" ShapeID="_x0000_i1045" DrawAspect="Content" ObjectID="_1604300152" r:id="rId55"/>
         </w:object>
       </w:r>
       <w:r>
@@ -3922,10 +7182,10 @@
           <w:lang w:val="uk-UA"/>
         </w:rPr>
         <w:object w:dxaOrig="3180" w:dyaOrig="780">
-          <v:shape id="_x0000_i1033" type="#_x0000_t75" style="width:156.75pt;height:38.25pt" o:ole="">
+          <v:shape id="_x0000_i1046" type="#_x0000_t75" style="width:156.75pt;height:38.25pt" o:ole="">
             <v:imagedata r:id="rId56" o:title=""/>
           </v:shape>
-          <o:OLEObject Type="Embed" ProgID="Equation.DSMT4" ShapeID="_x0000_i1033" DrawAspect="Content" ObjectID="_1603125532" r:id="rId57"/>
+          <o:OLEObject Type="Embed" ProgID="Equation.DSMT4" ShapeID="_x0000_i1046" DrawAspect="Content" ObjectID="_1604300153" r:id="rId57"/>
         </w:object>
       </w:r>
       <w:r>
@@ -3954,7 +7214,23 @@
           <w:rStyle w:val="FontStyle87"/>
           <w:lang w:val="uk-UA" w:eastAsia="uk-UA"/>
         </w:rPr>
-        <w:t>Для частоти ШІМ 8 кГц:</w:t>
+        <w:t xml:space="preserve">Для частоти ШІМ 8 </w:t>
+      </w:r>
+      <w:proofErr w:type="spellStart"/>
+      <w:r>
+        <w:rPr>
+          <w:rStyle w:val="FontStyle87"/>
+          <w:lang w:val="uk-UA" w:eastAsia="uk-UA"/>
+        </w:rPr>
+        <w:t>кГц</w:t>
+      </w:r>
+      <w:proofErr w:type="spellEnd"/>
+      <w:r>
+        <w:rPr>
+          <w:rStyle w:val="FontStyle87"/>
+          <w:lang w:val="uk-UA" w:eastAsia="uk-UA"/>
+        </w:rPr>
+        <w:t>:</w:t>
       </w:r>
     </w:p>
     <w:p>
@@ -3978,10 +7254,10 @@
           <w:lang w:val="uk-UA"/>
         </w:rPr>
         <w:object w:dxaOrig="3840" w:dyaOrig="780">
-          <v:shape id="_x0000_i1034" type="#_x0000_t75" style="width:189.75pt;height:38.25pt" o:ole="">
+          <v:shape id="_x0000_i1047" type="#_x0000_t75" style="width:189.75pt;height:38.25pt" o:ole="">
             <v:imagedata r:id="rId58" o:title=""/>
           </v:shape>
-          <o:OLEObject Type="Embed" ProgID="Equation.DSMT4" ShapeID="_x0000_i1034" DrawAspect="Content" ObjectID="_1603125533" r:id="rId59"/>
+          <o:OLEObject Type="Embed" ProgID="Equation.DSMT4" ShapeID="_x0000_i1047" DrawAspect="Content" ObjectID="_1604300154" r:id="rId59"/>
         </w:object>
       </w:r>
       <w:r>
@@ -4014,10 +7290,10 @@
           <w:lang w:val="uk-UA"/>
         </w:rPr>
         <w:object w:dxaOrig="3180" w:dyaOrig="780">
-          <v:shape id="_x0000_i1035" type="#_x0000_t75" style="width:156.75pt;height:38.25pt" o:ole="">
+          <v:shape id="_x0000_i1048" type="#_x0000_t75" style="width:156.75pt;height:38.25pt" o:ole="">
             <v:imagedata r:id="rId56" o:title=""/>
           </v:shape>
-          <o:OLEObject Type="Embed" ProgID="Equation.DSMT4" ShapeID="_x0000_i1035" DrawAspect="Content" ObjectID="_1603125534" r:id="rId60"/>
+          <o:OLEObject Type="Embed" ProgID="Equation.DSMT4" ShapeID="_x0000_i1048" DrawAspect="Content" ObjectID="_1604300155" r:id="rId60"/>
         </w:object>
       </w:r>
       <w:r>
@@ -4028,6 +7304,7 @@
         </w:rPr>
         <w:t>.</w:t>
       </w:r>
+      <w:bookmarkEnd w:id="0"/>
     </w:p>
     <w:sectPr>
       <w:pgSz w:w="11906" w:h="16838"/>

</xml_diff>